<commit_message>
Leggere assolutamente il file Word "Problema classe...
Modificato il metodo per il check dell'età, ora non bisogna più avere i millisecondi relativi alla maggiore età, bensì basta solo scrivere l'anno in numero. Più estendibile nel caso cambi il parametro della maggiore età (es: in America è 21 anni, con il metodo dei millisecondi dovremmo cercare ogni volta il corrispettivo del parametro della maggiore età in millisecondi, ora invece basta scrivere il numero dell'età e basta).
</commit_message>
<xml_diff>
--- a/Problema classe Customer-classe Operator.docx
+++ b/Problema classe Customer-classe Operator.docx
@@ -712,13 +712,7 @@
                                 <w:rPr>
                                   <w:b/>
                                 </w:rPr>
-                                <w:t xml:space="preserve">Classe </w:t>
-                              </w:r>
-                              <w:r>
-                                <w:rPr>
-                                  <w:b/>
-                                </w:rPr>
-                                <w:t>figlia Cliente</w:t>
+                                <w:t>Classe figlia Cliente</w:t>
                               </w:r>
                             </w:p>
                             <w:p>
@@ -1169,13 +1163,7 @@
                                 <w:rPr>
                                   <w:b/>
                                 </w:rPr>
-                                <w:t xml:space="preserve">Classe padre </w:t>
-                              </w:r>
-                              <w:r>
-                                <w:rPr>
-                                  <w:b/>
-                                </w:rPr>
-                                <w:t>Cliente</w:t>
+                                <w:t>Classe padre Cliente</w:t>
                               </w:r>
                             </w:p>
                             <w:p>
@@ -1222,25 +1210,7 @@
                                 <w:rPr>
                                   <w:color w:val="ED3131"/>
                                 </w:rPr>
-                                <w:t xml:space="preserve">la classe figlia </w:t>
-                              </w:r>
-                              <w:r>
-                                <w:rPr>
-                                  <w:color w:val="ED3131"/>
-                                </w:rPr>
-                                <w:t>Operatore</w:t>
-                              </w:r>
-                              <w:r>
-                                <w:rPr>
-                                  <w:color w:val="ED3131"/>
-                                </w:rPr>
-                                <w:t xml:space="preserve"> vede ed eredita i metodi della classe padre, quindi l’</w:t>
-                              </w:r>
-                              <w:r>
-                                <w:rPr>
-                                  <w:color w:val="ED3131"/>
-                                </w:rPr>
-                                <w:t>operatore ha a disposizione metodi e campi di cui non ha bisogno, quali il controllo della maggiore età, della scadenza, il rinnovo, ecc.</w:t>
+                                <w:t>la classe figlia Operatore vede ed eredita i metodi della classe padre, quindi l’operatore ha a disposizione metodi e campi di cui non ha bisogno, quali il controllo della maggiore età, della scadenza, il rinnovo, ecc.</w:t>
                               </w:r>
                             </w:p>
                           </w:txbxContent>
@@ -1280,13 +1250,7 @@
                                 <w:rPr>
                                   <w:b/>
                                 </w:rPr>
-                                <w:t xml:space="preserve">Classe figlia </w:t>
-                              </w:r>
-                              <w:r>
-                                <w:rPr>
-                                  <w:b/>
-                                </w:rPr>
-                                <w:t>Operatore</w:t>
+                                <w:t>Classe figlia Operatore</w:t>
                               </w:r>
                             </w:p>
                             <w:p>
@@ -1312,13 +1276,7 @@
                                 <w:rPr>
                                   <w:color w:val="1F4E79" w:themeColor="accent1" w:themeShade="80"/>
                                 </w:rPr>
-                                <w:t xml:space="preserve">si specializza bene, </w:t>
-                              </w:r>
-                              <w:r>
-                                <w:rPr>
-                                  <w:color w:val="1F4E79" w:themeColor="accent1" w:themeShade="80"/>
-                                </w:rPr>
-                                <w:t>soprattutto nelle release future.</w:t>
+                                <w:t>si specializza bene, soprattutto nelle release future.</w:t>
                               </w:r>
                             </w:p>
                             <w:p>
@@ -1344,13 +1302,7 @@
                                 <w:rPr>
                                   <w:color w:val="ED3131"/>
                                 </w:rPr>
-                                <w:t>eredita funzionalità inutili e fastidiose</w:t>
-                              </w:r>
-                              <w:r>
-                                <w:rPr>
-                                  <w:color w:val="ED3131"/>
-                                </w:rPr>
-                                <w:t>.</w:t>
+                                <w:t>eredita funzionalità inutili e fastidiose.</w:t>
                               </w:r>
                             </w:p>
                           </w:txbxContent>
@@ -1614,8 +1566,8 @@
                 <wp:positionV relativeFrom="paragraph">
                   <wp:posOffset>-4445</wp:posOffset>
                 </wp:positionV>
-                <wp:extent cx="6591300" cy="8039100"/>
-                <wp:effectExtent l="0" t="0" r="19050" b="19050"/>
+                <wp:extent cx="6591300" cy="9382125"/>
+                <wp:effectExtent l="0" t="0" r="19050" b="28575"/>
                 <wp:wrapNone/>
                 <wp:docPr id="30" name="Group 30"/>
                 <wp:cNvGraphicFramePr/>
@@ -1626,9 +1578,9 @@
                       <wpg:grpSpPr>
                         <a:xfrm>
                           <a:off x="0" y="0"/>
-                          <a:ext cx="6591300" cy="8039100"/>
+                          <a:ext cx="6591300" cy="9382125"/>
                           <a:chOff x="0" y="0"/>
-                          <a:chExt cx="6591300" cy="8039100"/>
+                          <a:chExt cx="6591300" cy="9382125"/>
                         </a:xfrm>
                       </wpg:grpSpPr>
                       <wps:wsp>
@@ -1700,13 +1652,7 @@
                                 <w:rPr>
                                   <w:b/>
                                 </w:rPr>
-                                <w:t xml:space="preserve">Classe padre </w:t>
-                              </w:r>
-                              <w:r>
-                                <w:rPr>
-                                  <w:b/>
-                                </w:rPr>
-                                <w:t>User</w:t>
+                                <w:t>Classe padre User</w:t>
                               </w:r>
                             </w:p>
                             <w:p>
@@ -1870,8 +1816,8 @@
                         <wps:cNvSpPr/>
                         <wps:spPr>
                           <a:xfrm>
-                            <a:off x="0" y="4781550"/>
-                            <a:ext cx="3190875" cy="3257550"/>
+                            <a:off x="0" y="4781193"/>
+                            <a:ext cx="3190875" cy="4600932"/>
                           </a:xfrm>
                           <a:prstGeom prst="rect">
                             <a:avLst/>
@@ -1911,8 +1857,8 @@
                         <wps:cNvSpPr txBox="1"/>
                         <wps:spPr>
                           <a:xfrm>
-                            <a:off x="0" y="4781550"/>
-                            <a:ext cx="3162300" cy="3133725"/>
+                            <a:off x="0" y="4781193"/>
+                            <a:ext cx="3162300" cy="4562831"/>
                           </a:xfrm>
                           <a:prstGeom prst="rect">
                             <a:avLst/>
@@ -1934,25 +1880,7 @@
                                 <w:rPr>
                                   <w:b/>
                                 </w:rPr>
-                                <w:t xml:space="preserve">Classe </w:t>
-                              </w:r>
-                              <w:r>
-                                <w:rPr>
-                                  <w:b/>
-                                </w:rPr>
-                                <w:t>figlia</w:t>
-                              </w:r>
-                              <w:r>
-                                <w:rPr>
-                                  <w:b/>
-                                </w:rPr>
-                                <w:t xml:space="preserve"> </w:t>
-                              </w:r>
-                              <w:r>
-                                <w:rPr>
-                                  <w:b/>
-                                </w:rPr>
-                                <w:t>Cliente</w:t>
+                                <w:t>Classe figlia Cliente</w:t>
                               </w:r>
                             </w:p>
                             <w:p>
@@ -2006,7 +1934,143 @@
                                   <w:color w:val="ED3131"/>
                                 </w:rPr>
                                 <w:br/>
-                                <w:t>- per risolvere il problema sopra descritto, bisognerebbe spostare i campi di data iscrizione, data scadenza, maggiore età nella classe padre User, ma ciò renderebbe questa classe abbastanza inutile e ridondante e molto simile ad Operatore, per ora.</w:t>
+                                <w:t>- per risolvere il problema sopra descritto, bisognerebbe spostare i campi di data iscrizione, data scadenza, maggiore età nella classe padre User, ma ciò renderebbe questa classe abbastanza inutile e ridondante e mol</w:t>
+                              </w:r>
+                              <w:r>
+                                <w:rPr>
+                                  <w:color w:val="ED3131"/>
+                                </w:rPr>
+                                <w:t>to simile ad Operatore, per ora</w:t>
+                              </w:r>
+                              <w:r>
+                                <w:rPr>
+                                  <w:color w:val="ED3131"/>
+                                </w:rPr>
+                                <w:br/>
+                                <w:t>- oppure bisognerebbe fare ogni volta un cast all’oggetto desiderato, es:</w:t>
+                              </w:r>
+                              <w:r>
+                                <w:rPr>
+                                  <w:color w:val="ED3131"/>
+                                </w:rPr>
+                                <w:br/>
+                              </w:r>
+                              <w:r>
+                                <w:rPr>
+                                  <w:color w:val="404040" w:themeColor="text1" w:themeTint="BF"/>
+                                </w:rPr>
+                                <w:t>((Customer)user).nomeMetodoCliente();</w:t>
+                              </w:r>
+                              <w:r>
+                                <w:rPr>
+                                  <w:color w:val="ED3131"/>
+                                </w:rPr>
+                                <w:br/>
+                                <w:t xml:space="preserve">Ma questo lancia </w:t>
+                              </w:r>
+                              <w:r>
+                                <w:rPr>
+                                  <w:color w:val="ED3131"/>
+                                </w:rPr>
+                                <w:t>ClassCastException</w:t>
+                              </w:r>
+                              <w:r>
+                                <w:rPr>
+                                  <w:color w:val="ED3131"/>
+                                </w:rPr>
+                                <w:t xml:space="preserve"> ogni volta che nel database si incontra un oggetto di tipo </w:t>
+                              </w:r>
+                              <w:r>
+                                <w:rPr>
+                                  <w:color w:val="404040" w:themeColor="text1" w:themeTint="BF"/>
+                                </w:rPr>
+                                <w:t>Operator</w:t>
+                              </w:r>
+                              <w:r>
+                                <w:rPr>
+                                  <w:color w:val="ED3131"/>
+                                </w:rPr>
+                                <w:t xml:space="preserve">, perché ovviamente sto castando l’oggetto </w:t>
+                              </w:r>
+                              <w:r>
+                                <w:rPr>
+                                  <w:color w:val="404040" w:themeColor="text1" w:themeTint="BF"/>
+                                </w:rPr>
+                                <w:t xml:space="preserve">user </w:t>
+                              </w:r>
+                              <w:r>
+                                <w:rPr>
+                                  <w:color w:val="ED3131"/>
+                                </w:rPr>
+                                <w:t xml:space="preserve">a </w:t>
+                              </w:r>
+                              <w:r>
+                                <w:rPr>
+                                  <w:color w:val="404040" w:themeColor="text1" w:themeTint="BF"/>
+                                </w:rPr>
+                                <w:t xml:space="preserve">Customer </w:t>
+                              </w:r>
+                              <w:r>
+                                <w:rPr>
+                                  <w:color w:val="ED3131"/>
+                                </w:rPr>
+                                <w:t xml:space="preserve">nonostante </w:t>
+                              </w:r>
+                              <w:r>
+                                <w:rPr>
+                                  <w:color w:val="404040" w:themeColor="text1" w:themeTint="BF"/>
+                                </w:rPr>
+                                <w:t xml:space="preserve">user </w:t>
+                              </w:r>
+                              <w:r>
+                                <w:rPr>
+                                  <w:color w:val="ED3131"/>
+                                </w:rPr>
+                                <w:t xml:space="preserve">sia di tipo </w:t>
+                              </w:r>
+                              <w:r>
+                                <w:rPr>
+                                  <w:color w:val="404040" w:themeColor="text1" w:themeTint="BF"/>
+                                </w:rPr>
+                                <w:t>Operator</w:t>
+                              </w:r>
+                              <w:r>
+                                <w:rPr>
+                                  <w:color w:val="ED3131"/>
+                                </w:rPr>
+                                <w:t xml:space="preserve">. </w:t>
+                              </w:r>
+                              <w:r>
+                                <w:rPr>
+                                  <w:color w:val="ED3131"/>
+                                </w:rPr>
+                                <w:br/>
+                                <w:t xml:space="preserve">Quindi bisognerebbe OGNI VOLTA controllare se è effettivamente istanza di </w:t>
+                              </w:r>
+                              <w:r>
+                                <w:rPr>
+                                  <w:color w:val="404040" w:themeColor="text1" w:themeTint="BF"/>
+                                </w:rPr>
+                                <w:t xml:space="preserve">Customer </w:t>
+                              </w:r>
+                              <w:r>
+                                <w:rPr>
+                                  <w:color w:val="ED3131"/>
+                                </w:rPr>
+                                <w:t xml:space="preserve">attraverso </w:t>
+                              </w:r>
+                              <w:r>
+                                <w:rPr>
+                                  <w:b/>
+                                  <w:color w:val="ED7D31" w:themeColor="accent2"/>
+                                </w:rPr>
+                                <w:t>instanceof</w:t>
+                              </w:r>
+                              <w:r>
+                                <w:rPr>
+                                  <w:color w:val="ED3131"/>
+                                </w:rPr>
+                                <w:t>, poco elegante e troppo ingombrante.</w:t>
                               </w:r>
                             </w:p>
                           </w:txbxContent>
@@ -2023,8 +2087,8 @@
                         <wps:cNvSpPr/>
                         <wps:spPr>
                           <a:xfrm>
-                            <a:off x="3400425" y="4781550"/>
-                            <a:ext cx="3190875" cy="3257550"/>
+                            <a:off x="3400425" y="4781193"/>
+                            <a:ext cx="3190875" cy="4600932"/>
                           </a:xfrm>
                           <a:prstGeom prst="rect">
                             <a:avLst/>
@@ -2087,25 +2151,7 @@
                                 <w:rPr>
                                   <w:b/>
                                 </w:rPr>
-                                <w:t xml:space="preserve">Classe </w:t>
-                              </w:r>
-                              <w:r>
-                                <w:rPr>
-                                  <w:b/>
-                                </w:rPr>
-                                <w:t>figlia Operato</w:t>
-                              </w:r>
-                              <w:r>
-                                <w:rPr>
-                                  <w:b/>
-                                </w:rPr>
-                                <w:t>r</w:t>
-                              </w:r>
-                              <w:r>
-                                <w:rPr>
-                                  <w:b/>
-                                </w:rPr>
-                                <w:t>e</w:t>
+                                <w:t>Classe figlia Operatore</w:t>
                               </w:r>
                             </w:p>
                             <w:p>
@@ -2152,8 +2198,23 @@
                                 <w:rPr>
                                   <w:color w:val="ED3131"/>
                                 </w:rPr>
-                                <w:t>abbastanza vuota e inutile per ora.</w:t>
-                              </w:r>
+                                <w:t>abbastanza vuota e inutile per ora</w:t>
+                              </w:r>
+                              <w:r>
+                                <w:rPr>
+                                  <w:color w:val="ED3131"/>
+                                </w:rPr>
+                                <w:br/>
+                                <w:t xml:space="preserve">- stesso problema descritto a </w:t>
+                              </w:r>
+                              <w:r>
+                                <w:rPr>
+                                  <w:color w:val="ED3131"/>
+                                </w:rPr>
+                                <w:t>sinistra.</w:t>
+                              </w:r>
+                              <w:bookmarkStart w:id="0" w:name="_GoBack"/>
+                              <w:bookmarkEnd w:id="0"/>
                             </w:p>
                           </w:txbxContent>
                         </wps:txbx>
@@ -2239,13 +2300,20 @@
                     </wpg:wgp>
                   </a:graphicData>
                 </a:graphic>
+                <wp14:sizeRelV relativeFrom="margin">
+                  <wp14:pctHeight>0</wp14:pctHeight>
+                </wp14:sizeRelV>
               </wp:anchor>
             </w:drawing>
           </mc:Choice>
           <mc:Fallback>
             <w:pict>
-              <v:group id="Group 30" o:spid="_x0000_s1041" style="position:absolute;margin-left:-17.7pt;margin-top:-.35pt;width:519pt;height:633pt;z-index:251682816" coordsize="65913,80391" o:gfxdata="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">
+              <v:group id="Group 30" o:spid="_x0000_s1041" style="position:absolute;margin-left:-17.7pt;margin-top:-.35pt;width:519pt;height:738.75pt;z-index:251682816;mso-height-relative:margin" coordsize="65913,93821" o:gfxdata="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">
                 <v:rect id="Rectangle 17" o:spid="_x0000_s1042" style="position:absolute;left:16859;width:31909;height:32575;visibility:visible;mso-wrap-style:square;v-text-anchor:middle" o:gfxdata="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" fillcolor="#deeaf6 [660]" strokecolor="#1f4d78 [1604]" strokeweight="1pt"/>
+                <v:shapetype id="_x0000_t202" coordsize="21600,21600" o:spt="202" path="m,l,21600r21600,l21600,xe">
+                  <v:stroke joinstyle="miter"/>
+                  <v:path gradientshapeok="t" o:connecttype="rect"/>
+                </v:shapetype>
                 <v:shape id="Text Box 18" o:spid="_x0000_s1043" type="#_x0000_t202" style="position:absolute;left:16859;width:31623;height:31337;visibility:visible;mso-wrap-style:square;v-text-anchor:top" o:gfxdata="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" filled="f" stroked="f" strokeweight=".5pt">
                   <v:textbox>
                     <w:txbxContent>
@@ -2259,13 +2327,7 @@
                           <w:rPr>
                             <w:b/>
                           </w:rPr>
-                          <w:t xml:space="preserve">Classe padre </w:t>
-                        </w:r>
-                        <w:r>
-                          <w:rPr>
-                            <w:b/>
-                          </w:rPr>
-                          <w:t>User</w:t>
+                          <w:t>Classe padre User</w:t>
                         </w:r>
                       </w:p>
                       <w:p>
@@ -2418,8 +2480,8 @@
                     </w:txbxContent>
                   </v:textbox>
                 </v:shape>
-                <v:rect id="Rectangle 21" o:spid="_x0000_s1044" style="position:absolute;top:47815;width:31908;height:32576;visibility:visible;mso-wrap-style:square;v-text-anchor:middle" o:gfxdata="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" fillcolor="#deeaf6 [660]" strokecolor="#1f4d78 [1604]" strokeweight="1pt"/>
-                <v:shape id="Text Box 22" o:spid="_x0000_s1045" type="#_x0000_t202" style="position:absolute;top:47815;width:31623;height:31337;visibility:visible;mso-wrap-style:square;v-text-anchor:top" o:gfxdata="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" filled="f" stroked="f" strokeweight=".5pt">
+                <v:rect id="Rectangle 21" o:spid="_x0000_s1044" style="position:absolute;top:47811;width:31908;height:46010;visibility:visible;mso-wrap-style:square;v-text-anchor:middle" o:gfxdata="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" fillcolor="#deeaf6 [660]" strokecolor="#1f4d78 [1604]" strokeweight="1pt"/>
+                <v:shape id="Text Box 22" o:spid="_x0000_s1045" type="#_x0000_t202" style="position:absolute;top:47811;width:31623;height:45629;visibility:visible;mso-wrap-style:square;v-text-anchor:top" o:gfxdata="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" filled="f" stroked="f" strokeweight=".5pt">
                   <v:textbox>
                     <w:txbxContent>
                       <w:p>
@@ -2432,25 +2494,7 @@
                           <w:rPr>
                             <w:b/>
                           </w:rPr>
-                          <w:t xml:space="preserve">Classe </w:t>
-                        </w:r>
-                        <w:r>
-                          <w:rPr>
-                            <w:b/>
-                          </w:rPr>
-                          <w:t>figlia</w:t>
-                        </w:r>
-                        <w:r>
-                          <w:rPr>
-                            <w:b/>
-                          </w:rPr>
-                          <w:t xml:space="preserve"> </w:t>
-                        </w:r>
-                        <w:r>
-                          <w:rPr>
-                            <w:b/>
-                          </w:rPr>
-                          <w:t>Cliente</w:t>
+                          <w:t>Classe figlia Cliente</w:t>
                         </w:r>
                       </w:p>
                       <w:p>
@@ -2504,13 +2548,149 @@
                             <w:color w:val="ED3131"/>
                           </w:rPr>
                           <w:br/>
-                          <w:t>- per risolvere il problema sopra descritto, bisognerebbe spostare i campi di data iscrizione, data scadenza, maggiore età nella classe padre User, ma ciò renderebbe questa classe abbastanza inutile e ridondante e molto simile ad Operatore, per ora.</w:t>
+                          <w:t>- per risolvere il problema sopra descritto, bisognerebbe spostare i campi di data iscrizione, data scadenza, maggiore età nella classe padre User, ma ciò renderebbe questa classe abbastanza inutile e ridondante e mol</w:t>
+                        </w:r>
+                        <w:r>
+                          <w:rPr>
+                            <w:color w:val="ED3131"/>
+                          </w:rPr>
+                          <w:t>to simile ad Operatore, per ora</w:t>
+                        </w:r>
+                        <w:r>
+                          <w:rPr>
+                            <w:color w:val="ED3131"/>
+                          </w:rPr>
+                          <w:br/>
+                          <w:t>- oppure bisognerebbe fare ogni volta un cast all’oggetto desiderato, es:</w:t>
+                        </w:r>
+                        <w:r>
+                          <w:rPr>
+                            <w:color w:val="ED3131"/>
+                          </w:rPr>
+                          <w:br/>
+                        </w:r>
+                        <w:r>
+                          <w:rPr>
+                            <w:color w:val="404040" w:themeColor="text1" w:themeTint="BF"/>
+                          </w:rPr>
+                          <w:t>((Customer)user).nomeMetodoCliente();</w:t>
+                        </w:r>
+                        <w:r>
+                          <w:rPr>
+                            <w:color w:val="ED3131"/>
+                          </w:rPr>
+                          <w:br/>
+                          <w:t xml:space="preserve">Ma questo lancia </w:t>
+                        </w:r>
+                        <w:r>
+                          <w:rPr>
+                            <w:color w:val="ED3131"/>
+                          </w:rPr>
+                          <w:t>ClassCastException</w:t>
+                        </w:r>
+                        <w:r>
+                          <w:rPr>
+                            <w:color w:val="ED3131"/>
+                          </w:rPr>
+                          <w:t xml:space="preserve"> ogni volta che nel database si incontra un oggetto di tipo </w:t>
+                        </w:r>
+                        <w:r>
+                          <w:rPr>
+                            <w:color w:val="404040" w:themeColor="text1" w:themeTint="BF"/>
+                          </w:rPr>
+                          <w:t>Operator</w:t>
+                        </w:r>
+                        <w:r>
+                          <w:rPr>
+                            <w:color w:val="ED3131"/>
+                          </w:rPr>
+                          <w:t xml:space="preserve">, perché ovviamente sto castando l’oggetto </w:t>
+                        </w:r>
+                        <w:r>
+                          <w:rPr>
+                            <w:color w:val="404040" w:themeColor="text1" w:themeTint="BF"/>
+                          </w:rPr>
+                          <w:t xml:space="preserve">user </w:t>
+                        </w:r>
+                        <w:r>
+                          <w:rPr>
+                            <w:color w:val="ED3131"/>
+                          </w:rPr>
+                          <w:t xml:space="preserve">a </w:t>
+                        </w:r>
+                        <w:r>
+                          <w:rPr>
+                            <w:color w:val="404040" w:themeColor="text1" w:themeTint="BF"/>
+                          </w:rPr>
+                          <w:t xml:space="preserve">Customer </w:t>
+                        </w:r>
+                        <w:r>
+                          <w:rPr>
+                            <w:color w:val="ED3131"/>
+                          </w:rPr>
+                          <w:t xml:space="preserve">nonostante </w:t>
+                        </w:r>
+                        <w:r>
+                          <w:rPr>
+                            <w:color w:val="404040" w:themeColor="text1" w:themeTint="BF"/>
+                          </w:rPr>
+                          <w:t xml:space="preserve">user </w:t>
+                        </w:r>
+                        <w:r>
+                          <w:rPr>
+                            <w:color w:val="ED3131"/>
+                          </w:rPr>
+                          <w:t xml:space="preserve">sia di tipo </w:t>
+                        </w:r>
+                        <w:r>
+                          <w:rPr>
+                            <w:color w:val="404040" w:themeColor="text1" w:themeTint="BF"/>
+                          </w:rPr>
+                          <w:t>Operator</w:t>
+                        </w:r>
+                        <w:r>
+                          <w:rPr>
+                            <w:color w:val="ED3131"/>
+                          </w:rPr>
+                          <w:t xml:space="preserve">. </w:t>
+                        </w:r>
+                        <w:r>
+                          <w:rPr>
+                            <w:color w:val="ED3131"/>
+                          </w:rPr>
+                          <w:br/>
+                          <w:t xml:space="preserve">Quindi bisognerebbe OGNI VOLTA controllare se è effettivamente istanza di </w:t>
+                        </w:r>
+                        <w:r>
+                          <w:rPr>
+                            <w:color w:val="404040" w:themeColor="text1" w:themeTint="BF"/>
+                          </w:rPr>
+                          <w:t xml:space="preserve">Customer </w:t>
+                        </w:r>
+                        <w:r>
+                          <w:rPr>
+                            <w:color w:val="ED3131"/>
+                          </w:rPr>
+                          <w:t xml:space="preserve">attraverso </w:t>
+                        </w:r>
+                        <w:r>
+                          <w:rPr>
+                            <w:b/>
+                            <w:color w:val="ED7D31" w:themeColor="accent2"/>
+                          </w:rPr>
+                          <w:t>instanceof</w:t>
+                        </w:r>
+                        <w:r>
+                          <w:rPr>
+                            <w:color w:val="ED3131"/>
+                          </w:rPr>
+                          <w:t>, poco elegante e troppo ingombrante.</w:t>
                         </w:r>
                       </w:p>
                     </w:txbxContent>
                   </v:textbox>
                 </v:shape>
-                <v:rect id="Rectangle 23" o:spid="_x0000_s1046" style="position:absolute;left:34004;top:47815;width:31909;height:32576;visibility:visible;mso-wrap-style:square;v-text-anchor:middle" o:gfxdata="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" fillcolor="#deeaf6 [660]" strokecolor="#1f4d78 [1604]" strokeweight="1pt"/>
+                <v:rect id="Rectangle 23" o:spid="_x0000_s1046" style="position:absolute;left:34004;top:47811;width:31909;height:46010;visibility:visible;mso-wrap-style:square;v-text-anchor:middle" o:gfxdata="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" fillcolor="#deeaf6 [660]" strokecolor="#1f4d78 [1604]" strokeweight="1pt"/>
                 <v:shape id="Text Box 24" o:spid="_x0000_s1047" type="#_x0000_t202" style="position:absolute;left:34004;top:47815;width:31623;height:31337;visibility:visible;mso-wrap-style:square;v-text-anchor:top" o:gfxdata="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" filled="f" stroked="f" strokeweight=".5pt">
                   <v:textbox>
                     <w:txbxContent>
@@ -2524,25 +2704,7 @@
                           <w:rPr>
                             <w:b/>
                           </w:rPr>
-                          <w:t xml:space="preserve">Classe </w:t>
-                        </w:r>
-                        <w:r>
-                          <w:rPr>
-                            <w:b/>
-                          </w:rPr>
-                          <w:t>figlia Operato</w:t>
-                        </w:r>
-                        <w:r>
-                          <w:rPr>
-                            <w:b/>
-                          </w:rPr>
-                          <w:t>r</w:t>
-                        </w:r>
-                        <w:r>
-                          <w:rPr>
-                            <w:b/>
-                          </w:rPr>
-                          <w:t>e</w:t>
+                          <w:t>Classe figlia Operatore</w:t>
                         </w:r>
                       </w:p>
                       <w:p>
@@ -2589,12 +2751,31 @@
                           <w:rPr>
                             <w:color w:val="ED3131"/>
                           </w:rPr>
-                          <w:t>abbastanza vuota e inutile per ora.</w:t>
-                        </w:r>
+                          <w:t>abbastanza vuota e inutile per ora</w:t>
+                        </w:r>
+                        <w:r>
+                          <w:rPr>
+                            <w:color w:val="ED3131"/>
+                          </w:rPr>
+                          <w:br/>
+                          <w:t xml:space="preserve">- stesso problema descritto a </w:t>
+                        </w:r>
+                        <w:r>
+                          <w:rPr>
+                            <w:color w:val="ED3131"/>
+                          </w:rPr>
+                          <w:t>sinistra.</w:t>
+                        </w:r>
+                        <w:bookmarkStart w:id="1" w:name="_GoBack"/>
+                        <w:bookmarkEnd w:id="1"/>
                       </w:p>
                     </w:txbxContent>
                   </v:textbox>
                 </v:shape>
+                <v:shapetype id="_x0000_t32" coordsize="21600,21600" o:spt="32" o:oned="t" path="m,l21600,21600e" filled="f">
+                  <v:path arrowok="t" fillok="f" o:connecttype="none"/>
+                  <o:lock v:ext="edit" shapetype="t"/>
+                </v:shapetype>
                 <v:shape id="Straight Arrow Connector 28" o:spid="_x0000_s1048" type="#_x0000_t32" style="position:absolute;left:15240;top:33432;width:10477;height:13240;flip:x;visibility:visible;mso-wrap-style:square" o:connectortype="straight" o:gfxdata="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" strokecolor="#323e4f [2415]" strokeweight="4.5pt">
                   <v:stroke endarrow="block" joinstyle="miter"/>
                 </v:shape>
@@ -2752,13 +2933,7 @@
                                 <w:rPr>
                                   <w:b/>
                                 </w:rPr>
-                                <w:t xml:space="preserve">Interfaccia </w:t>
-                              </w:r>
-                              <w:r>
-                                <w:rPr>
-                                  <w:b/>
-                                </w:rPr>
-                                <w:t>User</w:t>
+                                <w:t>Interfaccia User</w:t>
                               </w:r>
                             </w:p>
                             <w:p>
@@ -2965,8 +3140,6 @@
                                 </w:rPr>
                                 <w:t xml:space="preserve">bensì </w:t>
                               </w:r>
-                              <w:bookmarkStart w:id="0" w:name="_GoBack"/>
-                              <w:bookmarkEnd w:id="0"/>
                               <w:r>
                                 <w:rPr>
                                   <w:color w:val="ED3131"/>
@@ -3748,19 +3921,7 @@
                                 <w:rPr>
                                   <w:color w:val="ED3131"/>
                                 </w:rPr>
-                                <w:t xml:space="preserve">staccata dalla classe </w:t>
-                              </w:r>
-                              <w:r>
-                                <w:rPr>
-                                  <w:color w:val="ED3131"/>
-                                </w:rPr>
-                                <w:t>Cliente</w:t>
-                              </w:r>
-                              <w:r>
-                                <w:rPr>
-                                  <w:color w:val="ED3131"/>
-                                </w:rPr>
-                                <w:t xml:space="preserve"> ma con tanti campi simili/in comune</w:t>
+                                <w:t>staccata dalla classe Cliente ma con tanti campi simili/in comune</w:t>
                               </w:r>
                             </w:p>
                             <w:p>
@@ -3848,13 +4009,7 @@
                                 <w:rPr>
                                   <w:b/>
                                 </w:rPr>
-                                <w:t xml:space="preserve">Classe </w:t>
-                              </w:r>
-                              <w:r>
-                                <w:rPr>
-                                  <w:b/>
-                                </w:rPr>
-                                <w:t>Database con una modifica fastidiosa</w:t>
+                                <w:t>Classe Database con una modifica fastidiosa</w:t>
                               </w:r>
                               <w:r>
                                 <w:rPr>
@@ -3870,25 +4025,19 @@
                                   <w:lang w:val="en-US"/>
                                 </w:rPr>
                               </w:pPr>
+                              <w:proofErr w:type="gramStart"/>
                               <w:r>
                                 <w:rPr>
                                   <w:b/>
-                                  <w:color w:val="C45911" w:themeColor="accent2" w:themeShade="BF"/>
-                                  <w:lang w:val="en-US"/>
-                                </w:rPr>
-                                <w:t>p</w:t>
-                              </w:r>
-                              <w:r>
-                                <w:rPr>
-                                  <w:b/>
-                                  <w:color w:val="C45911" w:themeColor="accent2" w:themeShade="BF"/>
-                                  <w:lang w:val="en-US"/>
-                                </w:rPr>
-                                <w:t>rivate</w:t>
-                              </w:r>
-                              <w:r>
-                                <w:rPr>
-                                  <w:color w:val="C45911" w:themeColor="accent2" w:themeShade="BF"/>
+                                  <w:color w:val="ED7D31" w:themeColor="accent2"/>
+                                  <w:lang w:val="en-US"/>
+                                </w:rPr>
+                                <w:t>private</w:t>
+                              </w:r>
+                              <w:proofErr w:type="gramEnd"/>
+                              <w:r>
+                                <w:rPr>
+                                  <w:color w:val="ED7D31" w:themeColor="accent2"/>
                                   <w:lang w:val="en-US"/>
                                 </w:rPr>
                                 <w:t xml:space="preserve"> </w:t>
@@ -3931,14 +4080,14 @@
                               <w:r>
                                 <w:rPr>
                                   <w:b/>
-                                  <w:color w:val="C45911" w:themeColor="accent2" w:themeShade="BF"/>
+                                  <w:color w:val="ED7D31" w:themeColor="accent2"/>
                                   <w:lang w:val="en-US"/>
                                 </w:rPr>
                                 <w:t>new</w:t>
                               </w:r>
                               <w:r>
                                 <w:rPr>
-                                  <w:color w:val="C45911" w:themeColor="accent2" w:themeShade="BF"/>
+                                  <w:color w:val="ED7D31" w:themeColor="accent2"/>
                                   <w:lang w:val="en-US"/>
                                 </w:rPr>
                                 <w:t xml:space="preserve"> </w:t>
@@ -3960,22 +4109,14 @@
                               <w:r>
                                 <w:rPr>
                                   <w:b/>
-                                  <w:color w:val="C45911" w:themeColor="accent2" w:themeShade="BF"/>
-                                  <w:lang w:val="en-US"/>
-                                </w:rPr>
-                                <w:t>p</w:t>
-                              </w:r>
-                              <w:r>
-                                <w:rPr>
-                                  <w:b/>
-                                  <w:color w:val="C45911" w:themeColor="accent2" w:themeShade="BF"/>
-                                  <w:lang w:val="en-US"/>
-                                </w:rPr>
-                                <w:t>rivate</w:t>
-                              </w:r>
-                              <w:r>
-                                <w:rPr>
-                                  <w:color w:val="C45911" w:themeColor="accent2" w:themeShade="BF"/>
+                                  <w:color w:val="ED7D31" w:themeColor="accent2"/>
+                                  <w:lang w:val="en-US"/>
+                                </w:rPr>
+                                <w:t>private</w:t>
+                              </w:r>
+                              <w:r>
+                                <w:rPr>
+                                  <w:color w:val="ED7D31" w:themeColor="accent2"/>
                                   <w:lang w:val="en-US"/>
                                 </w:rPr>
                                 <w:t xml:space="preserve"> </w:t>
@@ -3985,14 +4126,7 @@
                                   <w:color w:val="262626" w:themeColor="text1" w:themeTint="D9"/>
                                   <w:lang w:val="en-US"/>
                                 </w:rPr>
-                                <w:t xml:space="preserve">HashMap&lt;String, </w:t>
-                              </w:r>
-                              <w:r>
-                                <w:rPr>
-                                  <w:color w:val="262626" w:themeColor="text1" w:themeTint="D9"/>
-                                  <w:lang w:val="en-US"/>
-                                </w:rPr>
-                                <w:t xml:space="preserve">Operator&gt; </w:t>
+                                <w:t xml:space="preserve">HashMap&lt;String, Operator&gt; </w:t>
                               </w:r>
                               <w:r>
                                 <w:rPr>
@@ -4006,21 +4140,7 @@
                                     </w14:solidFill>
                                   </w14:textFill>
                                 </w:rPr>
-                                <w:t>operator</w:t>
-                              </w:r>
-                              <w:r>
-                                <w:rPr>
-                                  <w:color w:val="D58AE2"/>
-                                  <w:lang w:val="en-US"/>
-                                  <w14:textFill>
-                                    <w14:solidFill>
-                                      <w14:srgbClr w14:val="D58AE2">
-                                        <w14:lumMod w14:val="50000"/>
-                                      </w14:srgbClr>
-                                    </w14:solidFill>
-                                  </w14:textFill>
-                                </w:rPr>
-                                <w:t>List</w:t>
+                                <w:t>operatorList</w:t>
                               </w:r>
                               <w:r>
                                 <w:rPr>
@@ -4039,14 +4159,14 @@
                               <w:r>
                                 <w:rPr>
                                   <w:b/>
-                                  <w:color w:val="C45911" w:themeColor="accent2" w:themeShade="BF"/>
+                                  <w:color w:val="ED7D31" w:themeColor="accent2"/>
                                   <w:lang w:val="en-US"/>
                                 </w:rPr>
                                 <w:t>new</w:t>
                               </w:r>
                               <w:r>
                                 <w:rPr>
-                                  <w:color w:val="C45911" w:themeColor="accent2" w:themeShade="BF"/>
+                                  <w:color w:val="ED7D31" w:themeColor="accent2"/>
                                   <w:lang w:val="en-US"/>
                                 </w:rPr>
                                 <w:t xml:space="preserve"> </w:t>
@@ -4069,14 +4189,14 @@
                               <w:r>
                                 <w:rPr>
                                   <w:b/>
-                                  <w:color w:val="C45911" w:themeColor="accent2" w:themeShade="BF"/>
+                                  <w:color w:val="ED7D31" w:themeColor="accent2"/>
                                   <w:lang w:val="en-US"/>
                                 </w:rPr>
                                 <w:t>public</w:t>
                               </w:r>
                               <w:r>
                                 <w:rPr>
-                                  <w:color w:val="C45911" w:themeColor="accent2" w:themeShade="BF"/>
+                                  <w:color w:val="ED7D31" w:themeColor="accent2"/>
                                   <w:lang w:val="en-US"/>
                                 </w:rPr>
                                 <w:t xml:space="preserve"> </w:t>
@@ -4084,14 +4204,14 @@
                               <w:r>
                                 <w:rPr>
                                   <w:b/>
-                                  <w:color w:val="C45911" w:themeColor="accent2" w:themeShade="BF"/>
+                                  <w:color w:val="ED7D31" w:themeColor="accent2"/>
                                   <w:lang w:val="en-US"/>
                                 </w:rPr>
                                 <w:t>void</w:t>
                               </w:r>
                               <w:r>
                                 <w:rPr>
-                                  <w:color w:val="C45911" w:themeColor="accent2" w:themeShade="BF"/>
+                                  <w:color w:val="ED7D31" w:themeColor="accent2"/>
                                   <w:lang w:val="en-US"/>
                                 </w:rPr>
                                 <w:t xml:space="preserve"> </w:t>
@@ -4113,14 +4233,14 @@
                               <w:r>
                                 <w:rPr>
                                   <w:b/>
-                                  <w:color w:val="C45911" w:themeColor="accent2" w:themeShade="BF"/>
+                                  <w:color w:val="ED7D31" w:themeColor="accent2"/>
                                   <w:lang w:val="en-US"/>
                                 </w:rPr>
                                 <w:t>public</w:t>
                               </w:r>
                               <w:r>
                                 <w:rPr>
-                                  <w:color w:val="C45911" w:themeColor="accent2" w:themeShade="BF"/>
+                                  <w:color w:val="ED7D31" w:themeColor="accent2"/>
                                   <w:lang w:val="en-US"/>
                                 </w:rPr>
                                 <w:t xml:space="preserve"> </w:t>
@@ -4128,14 +4248,14 @@
                               <w:r>
                                 <w:rPr>
                                   <w:b/>
-                                  <w:color w:val="C45911" w:themeColor="accent2" w:themeShade="BF"/>
+                                  <w:color w:val="ED7D31" w:themeColor="accent2"/>
                                   <w:lang w:val="en-US"/>
                                 </w:rPr>
                                 <w:t>void</w:t>
                               </w:r>
                               <w:r>
                                 <w:rPr>
-                                  <w:color w:val="C45911" w:themeColor="accent2" w:themeShade="BF"/>
+                                  <w:color w:val="ED7D31" w:themeColor="accent2"/>
                                   <w:lang w:val="en-US"/>
                                 </w:rPr>
                                 <w:t xml:space="preserve"> </w:t>
@@ -4145,49 +4265,124 @@
                                   <w:color w:val="262626" w:themeColor="text1" w:themeTint="D9"/>
                                   <w:lang w:val="en-US"/>
                                 </w:rPr>
-                                <w:t>add</w:t>
+                                <w:t>addOperator(Operator operator) { … }</w:t>
                               </w:r>
                               <w:r>
                                 <w:rPr>
                                   <w:color w:val="262626" w:themeColor="text1" w:themeTint="D9"/>
                                   <w:lang w:val="en-US"/>
                                 </w:rPr>
-                                <w:t>Operator</w:t>
+                                <w:br/>
+                              </w:r>
+                              <w:r>
+                                <w:rPr>
+                                  <w:b/>
+                                  <w:color w:val="ED7D31" w:themeColor="accent2"/>
+                                  <w:lang w:val="en-US"/>
+                                </w:rPr>
+                                <w:t>public</w:t>
+                              </w:r>
+                              <w:r>
+                                <w:rPr>
+                                  <w:color w:val="ED7D31" w:themeColor="accent2"/>
+                                  <w:lang w:val="en-US"/>
+                                </w:rPr>
+                                <w:t xml:space="preserve"> </w:t>
+                              </w:r>
+                              <w:r>
+                                <w:rPr>
+                                  <w:b/>
+                                  <w:color w:val="ED7D31" w:themeColor="accent2"/>
+                                  <w:lang w:val="en-US"/>
+                                </w:rPr>
+                                <w:t>void</w:t>
+                              </w:r>
+                              <w:r>
+                                <w:rPr>
+                                  <w:color w:val="ED7D31" w:themeColor="accent2"/>
+                                  <w:lang w:val="en-US"/>
+                                </w:rPr>
+                                <w:t xml:space="preserve"> </w:t>
                               </w:r>
                               <w:r>
                                 <w:rPr>
                                   <w:color w:val="262626" w:themeColor="text1" w:themeTint="D9"/>
                                   <w:lang w:val="en-US"/>
                                 </w:rPr>
-                                <w:t>(Operator</w:t>
+                                <w:t>removeCustomer(Customer customer) { … }</w:t>
                               </w:r>
                               <w:r>
                                 <w:rPr>
                                   <w:color w:val="262626" w:themeColor="text1" w:themeTint="D9"/>
                                   <w:lang w:val="en-US"/>
                                 </w:rPr>
-                                <w:t xml:space="preserve"> o</w:t>
+                                <w:br/>
+                              </w:r>
+                              <w:r>
+                                <w:rPr>
+                                  <w:b/>
+                                  <w:color w:val="ED7D31" w:themeColor="accent2"/>
+                                  <w:lang w:val="en-US"/>
+                                </w:rPr>
+                                <w:t>public</w:t>
+                              </w:r>
+                              <w:r>
+                                <w:rPr>
+                                  <w:color w:val="ED7D31" w:themeColor="accent2"/>
+                                  <w:lang w:val="en-US"/>
+                                </w:rPr>
+                                <w:t xml:space="preserve"> </w:t>
+                              </w:r>
+                              <w:r>
+                                <w:rPr>
+                                  <w:b/>
+                                  <w:color w:val="ED7D31" w:themeColor="accent2"/>
+                                  <w:lang w:val="en-US"/>
+                                </w:rPr>
+                                <w:t>void</w:t>
+                              </w:r>
+                              <w:r>
+                                <w:rPr>
+                                  <w:color w:val="ED7D31" w:themeColor="accent2"/>
+                                  <w:lang w:val="en-US"/>
+                                </w:rPr>
+                                <w:t xml:space="preserve"> </w:t>
                               </w:r>
                               <w:r>
                                 <w:rPr>
                                   <w:color w:val="262626" w:themeColor="text1" w:themeTint="D9"/>
                                   <w:lang w:val="en-US"/>
                                 </w:rPr>
-                                <w:t>perator</w:t>
+                                <w:t>removeOperator(Operator operator) { … }</w:t>
                               </w:r>
                               <w:r>
                                 <w:rPr>
                                   <w:color w:val="262626" w:themeColor="text1" w:themeTint="D9"/>
                                   <w:lang w:val="en-US"/>
                                 </w:rPr>
-                                <w:t>)</w:t>
+                                <w:br/>
+                              </w:r>
+                              <w:r>
+                                <w:rPr>
+                                  <w:b/>
+                                  <w:color w:val="ED7D31" w:themeColor="accent2"/>
+                                  <w:lang w:val="en-US"/>
+                                </w:rPr>
+                                <w:t>public</w:t>
+                              </w:r>
+                              <w:r>
+                                <w:rPr>
+                                  <w:color w:val="ED7D31" w:themeColor="accent2"/>
+                                  <w:lang w:val="en-US"/>
+                                </w:rPr>
+                                <w:t xml:space="preserve"> </w:t>
                               </w:r>
                               <w:r>
                                 <w:rPr>
                                   <w:color w:val="262626" w:themeColor="text1" w:themeTint="D9"/>
                                   <w:lang w:val="en-US"/>
                                 </w:rPr>
-                                <w:t xml:space="preserve"> { … }</w:t>
+                                <w:t>Customer fetchCustomer(Customer customer) { … }</w:t>
                               </w:r>
                               <w:r>
                                 <w:rPr>
@@ -4199,80 +4394,160 @@
                               <w:r>
                                 <w:rPr>
                                   <w:b/>
-                                  <w:color w:val="C45911" w:themeColor="accent2" w:themeShade="BF"/>
+                                  <w:color w:val="ED7D31" w:themeColor="accent2"/>
                                   <w:lang w:val="en-US"/>
                                 </w:rPr>
                                 <w:t>public</w:t>
                               </w:r>
                               <w:r>
                                 <w:rPr>
-                                  <w:color w:val="C45911" w:themeColor="accent2" w:themeShade="BF"/>
+                                  <w:color w:val="ED7D31" w:themeColor="accent2"/>
                                   <w:lang w:val="en-US"/>
                                 </w:rPr>
                                 <w:t xml:space="preserve"> </w:t>
                               </w:r>
                               <w:r>
                                 <w:rPr>
+                                  <w:color w:val="262626" w:themeColor="text1" w:themeTint="D9"/>
+                                  <w:lang w:val="en-US"/>
+                                </w:rPr>
+                                <w:t>Operator fetchOperator(Operator operator) { … }</w:t>
+                              </w:r>
+                              <w:r>
+                                <w:rPr>
+                                  <w:color w:val="262626" w:themeColor="text1" w:themeTint="D9"/>
+                                  <w:lang w:val="en-US"/>
+                                </w:rPr>
+                                <w:br/>
+                              </w:r>
+                              <w:r>
+                                <w:rPr>
                                   <w:b/>
-                                  <w:color w:val="C45911" w:themeColor="accent2" w:themeShade="BF"/>
-                                  <w:lang w:val="en-US"/>
-                                </w:rPr>
-                                <w:t>void</w:t>
-                              </w:r>
-                              <w:r>
-                                <w:rPr>
-                                  <w:color w:val="C45911" w:themeColor="accent2" w:themeShade="BF"/>
+                                  <w:color w:val="ED7D31" w:themeColor="accent2"/>
+                                  <w:lang w:val="en-US"/>
+                                </w:rPr>
+                                <w:t>public</w:t>
+                              </w:r>
+                              <w:r>
+                                <w:rPr>
+                                  <w:color w:val="ED7D31" w:themeColor="accent2"/>
                                   <w:lang w:val="en-US"/>
                                 </w:rPr>
                                 <w:t xml:space="preserve"> </w:t>
                               </w:r>
                               <w:r>
                                 <w:rPr>
+                                  <w:b/>
+                                  <w:color w:val="ED7D31" w:themeColor="accent2"/>
+                                  <w:lang w:val="en-US"/>
+                                </w:rPr>
+                                <w:t>boolean</w:t>
+                              </w:r>
+                              <w:r>
+                                <w:rPr>
+                                  <w:color w:val="ED7D31" w:themeColor="accent2"/>
+                                  <w:lang w:val="en-US"/>
+                                </w:rPr>
+                                <w:t xml:space="preserve"> </w:t>
+                              </w:r>
+                              <w:r>
+                                <w:rPr>
                                   <w:color w:val="262626" w:themeColor="text1" w:themeTint="D9"/>
                                   <w:lang w:val="en-US"/>
                                 </w:rPr>
-                                <w:t>remove</w:t>
+                                <w:t xml:space="preserve">isPresent(Customer customer) { … } </w:t>
                               </w:r>
                               <w:r>
                                 <w:rPr>
                                   <w:color w:val="262626" w:themeColor="text1" w:themeTint="D9"/>
                                   <w:lang w:val="en-US"/>
                                 </w:rPr>
-                                <w:t>Customer(Customer customer) { … }</w:t>
+                                <w:br/>
+                              </w:r>
+                              <w:r>
+                                <w:rPr>
+                                  <w:b/>
+                                  <w:color w:val="ED7D31" w:themeColor="accent2"/>
+                                  <w:lang w:val="en-US"/>
+                                </w:rPr>
+                                <w:t>public</w:t>
+                              </w:r>
+                              <w:r>
+                                <w:rPr>
+                                  <w:color w:val="ED7D31" w:themeColor="accent2"/>
+                                  <w:lang w:val="en-US"/>
+                                </w:rPr>
+                                <w:t xml:space="preserve"> </w:t>
+                              </w:r>
+                              <w:r>
+                                <w:rPr>
+                                  <w:b/>
+                                  <w:color w:val="ED7D31" w:themeColor="accent2"/>
+                                  <w:lang w:val="en-US"/>
+                                </w:rPr>
+                                <w:t>boolean</w:t>
+                              </w:r>
+                              <w:r>
+                                <w:rPr>
+                                  <w:color w:val="ED7D31" w:themeColor="accent2"/>
+                                  <w:lang w:val="en-US"/>
+                                </w:rPr>
+                                <w:t xml:space="preserve"> </w:t>
                               </w:r>
                               <w:r>
                                 <w:rPr>
                                   <w:color w:val="262626" w:themeColor="text1" w:themeTint="D9"/>
                                   <w:lang w:val="en-US"/>
                                 </w:rPr>
+                                <w:t xml:space="preserve">isPresent(Operator operator) { … } </w:t>
+                              </w:r>
+                              <w:r>
+                                <w:rPr>
+                                  <w:color w:val="262626" w:themeColor="text1" w:themeTint="D9"/>
+                                  <w:lang w:val="en-US"/>
+                                </w:rPr>
                                 <w:br/>
                               </w:r>
                               <w:r>
                                 <w:rPr>
                                   <w:b/>
-                                  <w:color w:val="C45911" w:themeColor="accent2" w:themeShade="BF"/>
+                                  <w:color w:val="ED7D31" w:themeColor="accent2"/>
                                   <w:lang w:val="en-US"/>
                                 </w:rPr>
                                 <w:t>public</w:t>
                               </w:r>
                               <w:r>
                                 <w:rPr>
-                                  <w:color w:val="C45911" w:themeColor="accent2" w:themeShade="BF"/>
+                                  <w:color w:val="ED7D31" w:themeColor="accent2"/>
                                   <w:lang w:val="en-US"/>
                                 </w:rPr>
                                 <w:t xml:space="preserve"> </w:t>
                               </w:r>
                               <w:r>
                                 <w:rPr>
+                                  <w:color w:val="262626" w:themeColor="text1" w:themeTint="D9"/>
+                                  <w:lang w:val="en-US"/>
+                                </w:rPr>
+                                <w:t xml:space="preserve">HashMap&lt;String, Customer&gt; getCustomers() { … } </w:t>
+                              </w:r>
+                              <w:r>
+                                <w:rPr>
+                                  <w:color w:val="262626" w:themeColor="text1" w:themeTint="D9"/>
+                                  <w:lang w:val="en-US"/>
+                                </w:rPr>
+                                <w:br/>
+                              </w:r>
+                              <w:r>
+                                <w:rPr>
                                   <w:b/>
-                                  <w:color w:val="C45911" w:themeColor="accent2" w:themeShade="BF"/>
-                                  <w:lang w:val="en-US"/>
-                                </w:rPr>
-                                <w:t>void</w:t>
-                              </w:r>
-                              <w:r>
-                                <w:rPr>
-                                  <w:color w:val="C45911" w:themeColor="accent2" w:themeShade="BF"/>
+                                  <w:color w:val="ED7D31" w:themeColor="accent2"/>
+                                  <w:lang w:val="en-US"/>
+                                </w:rPr>
+                                <w:t>public</w:t>
+                              </w:r>
+                              <w:r>
+                                <w:rPr>
+                                  <w:color w:val="ED7D31" w:themeColor="accent2"/>
                                   <w:lang w:val="en-US"/>
                                 </w:rPr>
                                 <w:t xml:space="preserve"> </w:t>
@@ -4282,386 +4557,7 @@
                                   <w:color w:val="262626" w:themeColor="text1" w:themeTint="D9"/>
                                   <w:lang w:val="en-US"/>
                                 </w:rPr>
-                                <w:t>removeOperator</w:t>
-                              </w:r>
-                              <w:r>
-                                <w:rPr>
-                                  <w:color w:val="262626" w:themeColor="text1" w:themeTint="D9"/>
-                                  <w:lang w:val="en-US"/>
-                                </w:rPr>
-                                <w:t>(Operator</w:t>
-                              </w:r>
-                              <w:r>
-                                <w:rPr>
-                                  <w:color w:val="262626" w:themeColor="text1" w:themeTint="D9"/>
-                                  <w:lang w:val="en-US"/>
-                                </w:rPr>
-                                <w:t xml:space="preserve"> o</w:t>
-                              </w:r>
-                              <w:r>
-                                <w:rPr>
-                                  <w:color w:val="262626" w:themeColor="text1" w:themeTint="D9"/>
-                                  <w:lang w:val="en-US"/>
-                                </w:rPr>
-                                <w:t>perator) { … }</w:t>
-                              </w:r>
-                              <w:r>
-                                <w:rPr>
-                                  <w:color w:val="262626" w:themeColor="text1" w:themeTint="D9"/>
-                                  <w:lang w:val="en-US"/>
-                                </w:rPr>
-                                <w:br/>
-                              </w:r>
-                              <w:r>
-                                <w:rPr>
-                                  <w:b/>
-                                  <w:color w:val="C45911" w:themeColor="accent2" w:themeShade="BF"/>
-                                  <w:lang w:val="en-US"/>
-                                </w:rPr>
-                                <w:t>public</w:t>
-                              </w:r>
-                              <w:r>
-                                <w:rPr>
-                                  <w:color w:val="C45911" w:themeColor="accent2" w:themeShade="BF"/>
-                                  <w:lang w:val="en-US"/>
-                                </w:rPr>
-                                <w:t xml:space="preserve"> </w:t>
-                              </w:r>
-                              <w:r>
-                                <w:rPr>
-                                  <w:color w:val="262626" w:themeColor="text1" w:themeTint="D9"/>
-                                  <w:lang w:val="en-US"/>
-                                </w:rPr>
-                                <w:t>Customer</w:t>
-                              </w:r>
-                              <w:r>
-                                <w:rPr>
-                                  <w:color w:val="262626" w:themeColor="text1" w:themeTint="D9"/>
-                                  <w:lang w:val="en-US"/>
-                                </w:rPr>
-                                <w:t xml:space="preserve"> </w:t>
-                              </w:r>
-                              <w:r>
-                                <w:rPr>
-                                  <w:color w:val="262626" w:themeColor="text1" w:themeTint="D9"/>
-                                  <w:lang w:val="en-US"/>
-                                </w:rPr>
-                                <w:t>fetch</w:t>
-                              </w:r>
-                              <w:r>
-                                <w:rPr>
-                                  <w:color w:val="262626" w:themeColor="text1" w:themeTint="D9"/>
-                                  <w:lang w:val="en-US"/>
-                                </w:rPr>
-                                <w:t>Customer(Customer customer) { … }</w:t>
-                              </w:r>
-                              <w:r>
-                                <w:rPr>
-                                  <w:color w:val="262626" w:themeColor="text1" w:themeTint="D9"/>
-                                  <w:lang w:val="en-US"/>
-                                </w:rPr>
-                                <w:br/>
-                              </w:r>
-                              <w:r>
-                                <w:rPr>
-                                  <w:b/>
-                                  <w:color w:val="C45911" w:themeColor="accent2" w:themeShade="BF"/>
-                                  <w:lang w:val="en-US"/>
-                                </w:rPr>
-                                <w:t>public</w:t>
-                              </w:r>
-                              <w:r>
-                                <w:rPr>
-                                  <w:color w:val="C45911" w:themeColor="accent2" w:themeShade="BF"/>
-                                  <w:lang w:val="en-US"/>
-                                </w:rPr>
-                                <w:t xml:space="preserve"> </w:t>
-                              </w:r>
-                              <w:r>
-                                <w:rPr>
-                                  <w:color w:val="262626" w:themeColor="text1" w:themeTint="D9"/>
-                                  <w:lang w:val="en-US"/>
-                                </w:rPr>
-                                <w:t>Operator</w:t>
-                              </w:r>
-                              <w:r>
-                                <w:rPr>
-                                  <w:color w:val="262626" w:themeColor="text1" w:themeTint="D9"/>
-                                  <w:lang w:val="en-US"/>
-                                </w:rPr>
-                                <w:t xml:space="preserve"> </w:t>
-                              </w:r>
-                              <w:r>
-                                <w:rPr>
-                                  <w:color w:val="262626" w:themeColor="text1" w:themeTint="D9"/>
-                                  <w:lang w:val="en-US"/>
-                                </w:rPr>
-                                <w:t>fetchOperator</w:t>
-                              </w:r>
-                              <w:r>
-                                <w:rPr>
-                                  <w:color w:val="262626" w:themeColor="text1" w:themeTint="D9"/>
-                                  <w:lang w:val="en-US"/>
-                                </w:rPr>
-                                <w:t>(</w:t>
-                              </w:r>
-                              <w:r>
-                                <w:rPr>
-                                  <w:color w:val="262626" w:themeColor="text1" w:themeTint="D9"/>
-                                  <w:lang w:val="en-US"/>
-                                </w:rPr>
-                                <w:t>Operator</w:t>
-                              </w:r>
-                              <w:r>
-                                <w:rPr>
-                                  <w:color w:val="262626" w:themeColor="text1" w:themeTint="D9"/>
-                                  <w:lang w:val="en-US"/>
-                                </w:rPr>
-                                <w:t xml:space="preserve"> </w:t>
-                              </w:r>
-                              <w:r>
-                                <w:rPr>
-                                  <w:color w:val="262626" w:themeColor="text1" w:themeTint="D9"/>
-                                  <w:lang w:val="en-US"/>
-                                </w:rPr>
-                                <w:t>operator</w:t>
-                              </w:r>
-                              <w:r>
-                                <w:rPr>
-                                  <w:color w:val="262626" w:themeColor="text1" w:themeTint="D9"/>
-                                  <w:lang w:val="en-US"/>
-                                </w:rPr>
-                                <w:t>) { … }</w:t>
-                              </w:r>
-                              <w:r>
-                                <w:rPr>
-                                  <w:color w:val="262626" w:themeColor="text1" w:themeTint="D9"/>
-                                  <w:lang w:val="en-US"/>
-                                </w:rPr>
-                                <w:br/>
-                              </w:r>
-                              <w:r>
-                                <w:rPr>
-                                  <w:b/>
-                                  <w:color w:val="C45911" w:themeColor="accent2" w:themeShade="BF"/>
-                                  <w:lang w:val="en-US"/>
-                                </w:rPr>
-                                <w:t>public</w:t>
-                              </w:r>
-                              <w:r>
-                                <w:rPr>
-                                  <w:color w:val="C45911" w:themeColor="accent2" w:themeShade="BF"/>
-                                  <w:lang w:val="en-US"/>
-                                </w:rPr>
-                                <w:t xml:space="preserve"> </w:t>
-                              </w:r>
-                              <w:r>
-                                <w:rPr>
-                                  <w:b/>
-                                  <w:color w:val="C45911" w:themeColor="accent2" w:themeShade="BF"/>
-                                  <w:lang w:val="en-US"/>
-                                </w:rPr>
-                                <w:t>boolean</w:t>
-                              </w:r>
-                              <w:r>
-                                <w:rPr>
-                                  <w:color w:val="C45911" w:themeColor="accent2" w:themeShade="BF"/>
-                                  <w:lang w:val="en-US"/>
-                                </w:rPr>
-                                <w:t xml:space="preserve"> </w:t>
-                              </w:r>
-                              <w:r>
-                                <w:rPr>
-                                  <w:color w:val="262626" w:themeColor="text1" w:themeTint="D9"/>
-                                  <w:lang w:val="en-US"/>
-                                </w:rPr>
-                                <w:t>isPresent</w:t>
-                              </w:r>
-                              <w:r>
-                                <w:rPr>
-                                  <w:color w:val="262626" w:themeColor="text1" w:themeTint="D9"/>
-                                  <w:lang w:val="en-US"/>
-                                </w:rPr>
-                                <w:t>(Customer customer) { … }</w:t>
-                              </w:r>
-                              <w:r>
-                                <w:rPr>
-                                  <w:color w:val="262626" w:themeColor="text1" w:themeTint="D9"/>
-                                  <w:lang w:val="en-US"/>
-                                </w:rPr>
-                                <w:t xml:space="preserve"> </w:t>
-                              </w:r>
-                              <w:r>
-                                <w:rPr>
-                                  <w:color w:val="262626" w:themeColor="text1" w:themeTint="D9"/>
-                                  <w:lang w:val="en-US"/>
-                                </w:rPr>
-                                <w:br/>
-                              </w:r>
-                              <w:r>
-                                <w:rPr>
-                                  <w:b/>
-                                  <w:color w:val="C45911" w:themeColor="accent2" w:themeShade="BF"/>
-                                  <w:lang w:val="en-US"/>
-                                </w:rPr>
-                                <w:t>public</w:t>
-                              </w:r>
-                              <w:r>
-                                <w:rPr>
-                                  <w:color w:val="C45911" w:themeColor="accent2" w:themeShade="BF"/>
-                                  <w:lang w:val="en-US"/>
-                                </w:rPr>
-                                <w:t xml:space="preserve"> </w:t>
-                              </w:r>
-                              <w:r>
-                                <w:rPr>
-                                  <w:b/>
-                                  <w:color w:val="C45911" w:themeColor="accent2" w:themeShade="BF"/>
-                                  <w:lang w:val="en-US"/>
-                                </w:rPr>
-                                <w:t>boolean</w:t>
-                              </w:r>
-                              <w:r>
-                                <w:rPr>
-                                  <w:color w:val="C45911" w:themeColor="accent2" w:themeShade="BF"/>
-                                  <w:lang w:val="en-US"/>
-                                </w:rPr>
-                                <w:t xml:space="preserve"> </w:t>
-                              </w:r>
-                              <w:r>
-                                <w:rPr>
-                                  <w:color w:val="262626" w:themeColor="text1" w:themeTint="D9"/>
-                                  <w:lang w:val="en-US"/>
-                                </w:rPr>
-                                <w:t>isPresent(</w:t>
-                              </w:r>
-                              <w:r>
-                                <w:rPr>
-                                  <w:color w:val="262626" w:themeColor="text1" w:themeTint="D9"/>
-                                  <w:lang w:val="en-US"/>
-                                </w:rPr>
-                                <w:t>Operator</w:t>
-                              </w:r>
-                              <w:r>
-                                <w:rPr>
-                                  <w:color w:val="262626" w:themeColor="text1" w:themeTint="D9"/>
-                                  <w:lang w:val="en-US"/>
-                                </w:rPr>
-                                <w:t xml:space="preserve"> </w:t>
-                              </w:r>
-                              <w:r>
-                                <w:rPr>
-                                  <w:color w:val="262626" w:themeColor="text1" w:themeTint="D9"/>
-                                  <w:lang w:val="en-US"/>
-                                </w:rPr>
-                                <w:t>operator)</w:t>
-                              </w:r>
-                              <w:r>
-                                <w:rPr>
-                                  <w:color w:val="262626" w:themeColor="text1" w:themeTint="D9"/>
-                                  <w:lang w:val="en-US"/>
-                                </w:rPr>
-                                <w:t xml:space="preserve"> { … }</w:t>
-                              </w:r>
-                              <w:r>
-                                <w:rPr>
-                                  <w:color w:val="262626" w:themeColor="text1" w:themeTint="D9"/>
-                                  <w:lang w:val="en-US"/>
-                                </w:rPr>
-                                <w:t xml:space="preserve"> </w:t>
-                              </w:r>
-                              <w:r>
-                                <w:rPr>
-                                  <w:color w:val="262626" w:themeColor="text1" w:themeTint="D9"/>
-                                  <w:lang w:val="en-US"/>
-                                </w:rPr>
-                                <w:br/>
-                              </w:r>
-                              <w:r>
-                                <w:rPr>
-                                  <w:b/>
-                                  <w:color w:val="C45911" w:themeColor="accent2" w:themeShade="BF"/>
-                                  <w:lang w:val="en-US"/>
-                                </w:rPr>
-                                <w:t>public</w:t>
-                              </w:r>
-                              <w:r>
-                                <w:rPr>
-                                  <w:color w:val="C45911" w:themeColor="accent2" w:themeShade="BF"/>
-                                  <w:lang w:val="en-US"/>
-                                </w:rPr>
-                                <w:t xml:space="preserve"> </w:t>
-                              </w:r>
-                              <w:r>
-                                <w:rPr>
-                                  <w:color w:val="262626" w:themeColor="text1" w:themeTint="D9"/>
-                                  <w:lang w:val="en-US"/>
-                                </w:rPr>
-                                <w:t xml:space="preserve">HashMap&lt;String, Customer&gt; </w:t>
-                              </w:r>
-                              <w:r>
-                                <w:rPr>
-                                  <w:color w:val="262626" w:themeColor="text1" w:themeTint="D9"/>
-                                  <w:lang w:val="en-US"/>
-                                </w:rPr>
-                                <w:t>getCustomers</w:t>
-                              </w:r>
-                              <w:r>
-                                <w:rPr>
-                                  <w:color w:val="262626" w:themeColor="text1" w:themeTint="D9"/>
-                                  <w:lang w:val="en-US"/>
-                                </w:rPr>
-                                <w:t>() { … }</w:t>
-                              </w:r>
-                              <w:r>
-                                <w:rPr>
-                                  <w:color w:val="262626" w:themeColor="text1" w:themeTint="D9"/>
-                                  <w:lang w:val="en-US"/>
-                                </w:rPr>
-                                <w:t xml:space="preserve"> </w:t>
-                              </w:r>
-                              <w:r>
-                                <w:rPr>
-                                  <w:color w:val="262626" w:themeColor="text1" w:themeTint="D9"/>
-                                  <w:lang w:val="en-US"/>
-                                </w:rPr>
-                                <w:br/>
-                              </w:r>
-                              <w:r>
-                                <w:rPr>
-                                  <w:b/>
-                                  <w:color w:val="C45911" w:themeColor="accent2" w:themeShade="BF"/>
-                                  <w:lang w:val="en-US"/>
-                                </w:rPr>
-                                <w:t>public</w:t>
-                              </w:r>
-                              <w:r>
-                                <w:rPr>
-                                  <w:color w:val="C45911" w:themeColor="accent2" w:themeShade="BF"/>
-                                  <w:lang w:val="en-US"/>
-                                </w:rPr>
-                                <w:t xml:space="preserve"> </w:t>
-                              </w:r>
-                              <w:r>
-                                <w:rPr>
-                                  <w:color w:val="262626" w:themeColor="text1" w:themeTint="D9"/>
-                                  <w:lang w:val="en-US"/>
-                                </w:rPr>
-                                <w:t xml:space="preserve">HashMap&lt;String, Operator&gt; </w:t>
-                              </w:r>
-                              <w:r>
-                                <w:rPr>
-                                  <w:color w:val="262626" w:themeColor="text1" w:themeTint="D9"/>
-                                  <w:lang w:val="en-US"/>
-                                </w:rPr>
-                                <w:t>getOperators</w:t>
-                              </w:r>
-                              <w:r>
-                                <w:rPr>
-                                  <w:color w:val="262626" w:themeColor="text1" w:themeTint="D9"/>
-                                  <w:lang w:val="en-US"/>
-                                </w:rPr>
-                                <w:t>() { … }</w:t>
+                                <w:t>HashMap&lt;String, Operator&gt; getOperators() { … }</w:t>
                               </w:r>
                               <w:r>
                                 <w:rPr>
@@ -4862,19 +4758,7 @@
                           <w:rPr>
                             <w:color w:val="ED3131"/>
                           </w:rPr>
-                          <w:t xml:space="preserve">staccata dalla classe </w:t>
-                        </w:r>
-                        <w:r>
-                          <w:rPr>
-                            <w:color w:val="ED3131"/>
-                          </w:rPr>
-                          <w:t>Cliente</w:t>
-                        </w:r>
-                        <w:r>
-                          <w:rPr>
-                            <w:color w:val="ED3131"/>
-                          </w:rPr>
-                          <w:t xml:space="preserve"> ma con tanti campi simili/in comune</w:t>
+                          <w:t>staccata dalla classe Cliente ma con tanti campi simili/in comune</w:t>
                         </w:r>
                       </w:p>
                       <w:p>
@@ -4901,13 +4785,7 @@
                           <w:rPr>
                             <w:b/>
                           </w:rPr>
-                          <w:t xml:space="preserve">Classe </w:t>
-                        </w:r>
-                        <w:r>
-                          <w:rPr>
-                            <w:b/>
-                          </w:rPr>
-                          <w:t>Database con una modifica fastidiosa</w:t>
+                          <w:t>Classe Database con una modifica fastidiosa</w:t>
                         </w:r>
                         <w:r>
                           <w:rPr>
@@ -4923,25 +4801,19 @@
                             <w:lang w:val="en-US"/>
                           </w:rPr>
                         </w:pPr>
+                        <w:proofErr w:type="gramStart"/>
                         <w:r>
                           <w:rPr>
                             <w:b/>
-                            <w:color w:val="C45911" w:themeColor="accent2" w:themeShade="BF"/>
-                            <w:lang w:val="en-US"/>
-                          </w:rPr>
-                          <w:t>p</w:t>
-                        </w:r>
-                        <w:r>
-                          <w:rPr>
-                            <w:b/>
-                            <w:color w:val="C45911" w:themeColor="accent2" w:themeShade="BF"/>
-                            <w:lang w:val="en-US"/>
-                          </w:rPr>
-                          <w:t>rivate</w:t>
-                        </w:r>
-                        <w:r>
-                          <w:rPr>
-                            <w:color w:val="C45911" w:themeColor="accent2" w:themeShade="BF"/>
+                            <w:color w:val="ED7D31" w:themeColor="accent2"/>
+                            <w:lang w:val="en-US"/>
+                          </w:rPr>
+                          <w:t>private</w:t>
+                        </w:r>
+                        <w:proofErr w:type="gramEnd"/>
+                        <w:r>
+                          <w:rPr>
+                            <w:color w:val="ED7D31" w:themeColor="accent2"/>
                             <w:lang w:val="en-US"/>
                           </w:rPr>
                           <w:t xml:space="preserve"> </w:t>
@@ -4984,14 +4856,14 @@
                         <w:r>
                           <w:rPr>
                             <w:b/>
-                            <w:color w:val="C45911" w:themeColor="accent2" w:themeShade="BF"/>
+                            <w:color w:val="ED7D31" w:themeColor="accent2"/>
                             <w:lang w:val="en-US"/>
                           </w:rPr>
                           <w:t>new</w:t>
                         </w:r>
                         <w:r>
                           <w:rPr>
-                            <w:color w:val="C45911" w:themeColor="accent2" w:themeShade="BF"/>
+                            <w:color w:val="ED7D31" w:themeColor="accent2"/>
                             <w:lang w:val="en-US"/>
                           </w:rPr>
                           <w:t xml:space="preserve"> </w:t>
@@ -5013,22 +4885,14 @@
                         <w:r>
                           <w:rPr>
                             <w:b/>
-                            <w:color w:val="C45911" w:themeColor="accent2" w:themeShade="BF"/>
-                            <w:lang w:val="en-US"/>
-                          </w:rPr>
-                          <w:t>p</w:t>
-                        </w:r>
-                        <w:r>
-                          <w:rPr>
-                            <w:b/>
-                            <w:color w:val="C45911" w:themeColor="accent2" w:themeShade="BF"/>
-                            <w:lang w:val="en-US"/>
-                          </w:rPr>
-                          <w:t>rivate</w:t>
-                        </w:r>
-                        <w:r>
-                          <w:rPr>
-                            <w:color w:val="C45911" w:themeColor="accent2" w:themeShade="BF"/>
+                            <w:color w:val="ED7D31" w:themeColor="accent2"/>
+                            <w:lang w:val="en-US"/>
+                          </w:rPr>
+                          <w:t>private</w:t>
+                        </w:r>
+                        <w:r>
+                          <w:rPr>
+                            <w:color w:val="ED7D31" w:themeColor="accent2"/>
                             <w:lang w:val="en-US"/>
                           </w:rPr>
                           <w:t xml:space="preserve"> </w:t>
@@ -5038,14 +4902,7 @@
                             <w:color w:val="262626" w:themeColor="text1" w:themeTint="D9"/>
                             <w:lang w:val="en-US"/>
                           </w:rPr>
-                          <w:t xml:space="preserve">HashMap&lt;String, </w:t>
-                        </w:r>
-                        <w:r>
-                          <w:rPr>
-                            <w:color w:val="262626" w:themeColor="text1" w:themeTint="D9"/>
-                            <w:lang w:val="en-US"/>
-                          </w:rPr>
-                          <w:t xml:space="preserve">Operator&gt; </w:t>
+                          <w:t xml:space="preserve">HashMap&lt;String, Operator&gt; </w:t>
                         </w:r>
                         <w:r>
                           <w:rPr>
@@ -5059,21 +4916,7 @@
                               </w14:solidFill>
                             </w14:textFill>
                           </w:rPr>
-                          <w:t>operator</w:t>
-                        </w:r>
-                        <w:r>
-                          <w:rPr>
-                            <w:color w:val="D58AE2"/>
-                            <w:lang w:val="en-US"/>
-                            <w14:textFill>
-                              <w14:solidFill>
-                                <w14:srgbClr w14:val="D58AE2">
-                                  <w14:lumMod w14:val="50000"/>
-                                </w14:srgbClr>
-                              </w14:solidFill>
-                            </w14:textFill>
-                          </w:rPr>
-                          <w:t>List</w:t>
+                          <w:t>operatorList</w:t>
                         </w:r>
                         <w:r>
                           <w:rPr>
@@ -5092,14 +4935,14 @@
                         <w:r>
                           <w:rPr>
                             <w:b/>
-                            <w:color w:val="C45911" w:themeColor="accent2" w:themeShade="BF"/>
+                            <w:color w:val="ED7D31" w:themeColor="accent2"/>
                             <w:lang w:val="en-US"/>
                           </w:rPr>
                           <w:t>new</w:t>
                         </w:r>
                         <w:r>
                           <w:rPr>
-                            <w:color w:val="C45911" w:themeColor="accent2" w:themeShade="BF"/>
+                            <w:color w:val="ED7D31" w:themeColor="accent2"/>
                             <w:lang w:val="en-US"/>
                           </w:rPr>
                           <w:t xml:space="preserve"> </w:t>
@@ -5122,14 +4965,14 @@
                         <w:r>
                           <w:rPr>
                             <w:b/>
-                            <w:color w:val="C45911" w:themeColor="accent2" w:themeShade="BF"/>
+                            <w:color w:val="ED7D31" w:themeColor="accent2"/>
                             <w:lang w:val="en-US"/>
                           </w:rPr>
                           <w:t>public</w:t>
                         </w:r>
                         <w:r>
                           <w:rPr>
-                            <w:color w:val="C45911" w:themeColor="accent2" w:themeShade="BF"/>
+                            <w:color w:val="ED7D31" w:themeColor="accent2"/>
                             <w:lang w:val="en-US"/>
                           </w:rPr>
                           <w:t xml:space="preserve"> </w:t>
@@ -5137,14 +4980,14 @@
                         <w:r>
                           <w:rPr>
                             <w:b/>
-                            <w:color w:val="C45911" w:themeColor="accent2" w:themeShade="BF"/>
+                            <w:color w:val="ED7D31" w:themeColor="accent2"/>
                             <w:lang w:val="en-US"/>
                           </w:rPr>
                           <w:t>void</w:t>
                         </w:r>
                         <w:r>
                           <w:rPr>
-                            <w:color w:val="C45911" w:themeColor="accent2" w:themeShade="BF"/>
+                            <w:color w:val="ED7D31" w:themeColor="accent2"/>
                             <w:lang w:val="en-US"/>
                           </w:rPr>
                           <w:t xml:space="preserve"> </w:t>
@@ -5166,14 +5009,14 @@
                         <w:r>
                           <w:rPr>
                             <w:b/>
-                            <w:color w:val="C45911" w:themeColor="accent2" w:themeShade="BF"/>
+                            <w:color w:val="ED7D31" w:themeColor="accent2"/>
                             <w:lang w:val="en-US"/>
                           </w:rPr>
                           <w:t>public</w:t>
                         </w:r>
                         <w:r>
                           <w:rPr>
-                            <w:color w:val="C45911" w:themeColor="accent2" w:themeShade="BF"/>
+                            <w:color w:val="ED7D31" w:themeColor="accent2"/>
                             <w:lang w:val="en-US"/>
                           </w:rPr>
                           <w:t xml:space="preserve"> </w:t>
@@ -5181,14 +5024,14 @@
                         <w:r>
                           <w:rPr>
                             <w:b/>
-                            <w:color w:val="C45911" w:themeColor="accent2" w:themeShade="BF"/>
+                            <w:color w:val="ED7D31" w:themeColor="accent2"/>
                             <w:lang w:val="en-US"/>
                           </w:rPr>
                           <w:t>void</w:t>
                         </w:r>
                         <w:r>
                           <w:rPr>
-                            <w:color w:val="C45911" w:themeColor="accent2" w:themeShade="BF"/>
+                            <w:color w:val="ED7D31" w:themeColor="accent2"/>
                             <w:lang w:val="en-US"/>
                           </w:rPr>
                           <w:t xml:space="preserve"> </w:t>
@@ -5198,49 +5041,124 @@
                             <w:color w:val="262626" w:themeColor="text1" w:themeTint="D9"/>
                             <w:lang w:val="en-US"/>
                           </w:rPr>
-                          <w:t>add</w:t>
+                          <w:t>addOperator(Operator operator) { … }</w:t>
                         </w:r>
                         <w:r>
                           <w:rPr>
                             <w:color w:val="262626" w:themeColor="text1" w:themeTint="D9"/>
                             <w:lang w:val="en-US"/>
                           </w:rPr>
-                          <w:t>Operator</w:t>
+                          <w:br/>
+                        </w:r>
+                        <w:r>
+                          <w:rPr>
+                            <w:b/>
+                            <w:color w:val="ED7D31" w:themeColor="accent2"/>
+                            <w:lang w:val="en-US"/>
+                          </w:rPr>
+                          <w:t>public</w:t>
+                        </w:r>
+                        <w:r>
+                          <w:rPr>
+                            <w:color w:val="ED7D31" w:themeColor="accent2"/>
+                            <w:lang w:val="en-US"/>
+                          </w:rPr>
+                          <w:t xml:space="preserve"> </w:t>
+                        </w:r>
+                        <w:r>
+                          <w:rPr>
+                            <w:b/>
+                            <w:color w:val="ED7D31" w:themeColor="accent2"/>
+                            <w:lang w:val="en-US"/>
+                          </w:rPr>
+                          <w:t>void</w:t>
+                        </w:r>
+                        <w:r>
+                          <w:rPr>
+                            <w:color w:val="ED7D31" w:themeColor="accent2"/>
+                            <w:lang w:val="en-US"/>
+                          </w:rPr>
+                          <w:t xml:space="preserve"> </w:t>
                         </w:r>
                         <w:r>
                           <w:rPr>
                             <w:color w:val="262626" w:themeColor="text1" w:themeTint="D9"/>
                             <w:lang w:val="en-US"/>
                           </w:rPr>
-                          <w:t>(Operator</w:t>
+                          <w:t>removeCustomer(Customer customer) { … }</w:t>
                         </w:r>
                         <w:r>
                           <w:rPr>
                             <w:color w:val="262626" w:themeColor="text1" w:themeTint="D9"/>
                             <w:lang w:val="en-US"/>
                           </w:rPr>
-                          <w:t xml:space="preserve"> o</w:t>
+                          <w:br/>
+                        </w:r>
+                        <w:r>
+                          <w:rPr>
+                            <w:b/>
+                            <w:color w:val="ED7D31" w:themeColor="accent2"/>
+                            <w:lang w:val="en-US"/>
+                          </w:rPr>
+                          <w:t>public</w:t>
+                        </w:r>
+                        <w:r>
+                          <w:rPr>
+                            <w:color w:val="ED7D31" w:themeColor="accent2"/>
+                            <w:lang w:val="en-US"/>
+                          </w:rPr>
+                          <w:t xml:space="preserve"> </w:t>
+                        </w:r>
+                        <w:r>
+                          <w:rPr>
+                            <w:b/>
+                            <w:color w:val="ED7D31" w:themeColor="accent2"/>
+                            <w:lang w:val="en-US"/>
+                          </w:rPr>
+                          <w:t>void</w:t>
+                        </w:r>
+                        <w:r>
+                          <w:rPr>
+                            <w:color w:val="ED7D31" w:themeColor="accent2"/>
+                            <w:lang w:val="en-US"/>
+                          </w:rPr>
+                          <w:t xml:space="preserve"> </w:t>
                         </w:r>
                         <w:r>
                           <w:rPr>
                             <w:color w:val="262626" w:themeColor="text1" w:themeTint="D9"/>
                             <w:lang w:val="en-US"/>
                           </w:rPr>
-                          <w:t>perator</w:t>
+                          <w:t>removeOperator(Operator operator) { … }</w:t>
                         </w:r>
                         <w:r>
                           <w:rPr>
                             <w:color w:val="262626" w:themeColor="text1" w:themeTint="D9"/>
                             <w:lang w:val="en-US"/>
                           </w:rPr>
-                          <w:t>)</w:t>
+                          <w:br/>
+                        </w:r>
+                        <w:r>
+                          <w:rPr>
+                            <w:b/>
+                            <w:color w:val="ED7D31" w:themeColor="accent2"/>
+                            <w:lang w:val="en-US"/>
+                          </w:rPr>
+                          <w:t>public</w:t>
+                        </w:r>
+                        <w:r>
+                          <w:rPr>
+                            <w:color w:val="ED7D31" w:themeColor="accent2"/>
+                            <w:lang w:val="en-US"/>
+                          </w:rPr>
+                          <w:t xml:space="preserve"> </w:t>
                         </w:r>
                         <w:r>
                           <w:rPr>
                             <w:color w:val="262626" w:themeColor="text1" w:themeTint="D9"/>
                             <w:lang w:val="en-US"/>
                           </w:rPr>
-                          <w:t xml:space="preserve"> { … }</w:t>
+                          <w:t>Customer fetchCustomer(Customer customer) { … }</w:t>
                         </w:r>
                         <w:r>
                           <w:rPr>
@@ -5252,80 +5170,160 @@
                         <w:r>
                           <w:rPr>
                             <w:b/>
-                            <w:color w:val="C45911" w:themeColor="accent2" w:themeShade="BF"/>
+                            <w:color w:val="ED7D31" w:themeColor="accent2"/>
                             <w:lang w:val="en-US"/>
                           </w:rPr>
                           <w:t>public</w:t>
                         </w:r>
                         <w:r>
                           <w:rPr>
-                            <w:color w:val="C45911" w:themeColor="accent2" w:themeShade="BF"/>
+                            <w:color w:val="ED7D31" w:themeColor="accent2"/>
                             <w:lang w:val="en-US"/>
                           </w:rPr>
                           <w:t xml:space="preserve"> </w:t>
                         </w:r>
                         <w:r>
                           <w:rPr>
+                            <w:color w:val="262626" w:themeColor="text1" w:themeTint="D9"/>
+                            <w:lang w:val="en-US"/>
+                          </w:rPr>
+                          <w:t>Operator fetchOperator(Operator operator) { … }</w:t>
+                        </w:r>
+                        <w:r>
+                          <w:rPr>
+                            <w:color w:val="262626" w:themeColor="text1" w:themeTint="D9"/>
+                            <w:lang w:val="en-US"/>
+                          </w:rPr>
+                          <w:br/>
+                        </w:r>
+                        <w:r>
+                          <w:rPr>
                             <w:b/>
-                            <w:color w:val="C45911" w:themeColor="accent2" w:themeShade="BF"/>
-                            <w:lang w:val="en-US"/>
-                          </w:rPr>
-                          <w:t>void</w:t>
-                        </w:r>
-                        <w:r>
-                          <w:rPr>
-                            <w:color w:val="C45911" w:themeColor="accent2" w:themeShade="BF"/>
+                            <w:color w:val="ED7D31" w:themeColor="accent2"/>
+                            <w:lang w:val="en-US"/>
+                          </w:rPr>
+                          <w:t>public</w:t>
+                        </w:r>
+                        <w:r>
+                          <w:rPr>
+                            <w:color w:val="ED7D31" w:themeColor="accent2"/>
                             <w:lang w:val="en-US"/>
                           </w:rPr>
                           <w:t xml:space="preserve"> </w:t>
                         </w:r>
                         <w:r>
                           <w:rPr>
+                            <w:b/>
+                            <w:color w:val="ED7D31" w:themeColor="accent2"/>
+                            <w:lang w:val="en-US"/>
+                          </w:rPr>
+                          <w:t>boolean</w:t>
+                        </w:r>
+                        <w:r>
+                          <w:rPr>
+                            <w:color w:val="ED7D31" w:themeColor="accent2"/>
+                            <w:lang w:val="en-US"/>
+                          </w:rPr>
+                          <w:t xml:space="preserve"> </w:t>
+                        </w:r>
+                        <w:r>
+                          <w:rPr>
                             <w:color w:val="262626" w:themeColor="text1" w:themeTint="D9"/>
                             <w:lang w:val="en-US"/>
                           </w:rPr>
-                          <w:t>remove</w:t>
+                          <w:t xml:space="preserve">isPresent(Customer customer) { … } </w:t>
                         </w:r>
                         <w:r>
                           <w:rPr>
                             <w:color w:val="262626" w:themeColor="text1" w:themeTint="D9"/>
                             <w:lang w:val="en-US"/>
                           </w:rPr>
-                          <w:t>Customer(Customer customer) { … }</w:t>
+                          <w:br/>
+                        </w:r>
+                        <w:r>
+                          <w:rPr>
+                            <w:b/>
+                            <w:color w:val="ED7D31" w:themeColor="accent2"/>
+                            <w:lang w:val="en-US"/>
+                          </w:rPr>
+                          <w:t>public</w:t>
+                        </w:r>
+                        <w:r>
+                          <w:rPr>
+                            <w:color w:val="ED7D31" w:themeColor="accent2"/>
+                            <w:lang w:val="en-US"/>
+                          </w:rPr>
+                          <w:t xml:space="preserve"> </w:t>
+                        </w:r>
+                        <w:r>
+                          <w:rPr>
+                            <w:b/>
+                            <w:color w:val="ED7D31" w:themeColor="accent2"/>
+                            <w:lang w:val="en-US"/>
+                          </w:rPr>
+                          <w:t>boolean</w:t>
+                        </w:r>
+                        <w:r>
+                          <w:rPr>
+                            <w:color w:val="ED7D31" w:themeColor="accent2"/>
+                            <w:lang w:val="en-US"/>
+                          </w:rPr>
+                          <w:t xml:space="preserve"> </w:t>
                         </w:r>
                         <w:r>
                           <w:rPr>
                             <w:color w:val="262626" w:themeColor="text1" w:themeTint="D9"/>
                             <w:lang w:val="en-US"/>
                           </w:rPr>
+                          <w:t xml:space="preserve">isPresent(Operator operator) { … } </w:t>
+                        </w:r>
+                        <w:r>
+                          <w:rPr>
+                            <w:color w:val="262626" w:themeColor="text1" w:themeTint="D9"/>
+                            <w:lang w:val="en-US"/>
+                          </w:rPr>
                           <w:br/>
                         </w:r>
                         <w:r>
                           <w:rPr>
                             <w:b/>
-                            <w:color w:val="C45911" w:themeColor="accent2" w:themeShade="BF"/>
+                            <w:color w:val="ED7D31" w:themeColor="accent2"/>
                             <w:lang w:val="en-US"/>
                           </w:rPr>
                           <w:t>public</w:t>
                         </w:r>
                         <w:r>
                           <w:rPr>
-                            <w:color w:val="C45911" w:themeColor="accent2" w:themeShade="BF"/>
+                            <w:color w:val="ED7D31" w:themeColor="accent2"/>
                             <w:lang w:val="en-US"/>
                           </w:rPr>
                           <w:t xml:space="preserve"> </w:t>
                         </w:r>
                         <w:r>
                           <w:rPr>
+                            <w:color w:val="262626" w:themeColor="text1" w:themeTint="D9"/>
+                            <w:lang w:val="en-US"/>
+                          </w:rPr>
+                          <w:t xml:space="preserve">HashMap&lt;String, Customer&gt; getCustomers() { … } </w:t>
+                        </w:r>
+                        <w:r>
+                          <w:rPr>
+                            <w:color w:val="262626" w:themeColor="text1" w:themeTint="D9"/>
+                            <w:lang w:val="en-US"/>
+                          </w:rPr>
+                          <w:br/>
+                        </w:r>
+                        <w:r>
+                          <w:rPr>
                             <w:b/>
-                            <w:color w:val="C45911" w:themeColor="accent2" w:themeShade="BF"/>
-                            <w:lang w:val="en-US"/>
-                          </w:rPr>
-                          <w:t>void</w:t>
-                        </w:r>
-                        <w:r>
-                          <w:rPr>
-                            <w:color w:val="C45911" w:themeColor="accent2" w:themeShade="BF"/>
+                            <w:color w:val="ED7D31" w:themeColor="accent2"/>
+                            <w:lang w:val="en-US"/>
+                          </w:rPr>
+                          <w:t>public</w:t>
+                        </w:r>
+                        <w:r>
+                          <w:rPr>
+                            <w:color w:val="ED7D31" w:themeColor="accent2"/>
                             <w:lang w:val="en-US"/>
                           </w:rPr>
                           <w:t xml:space="preserve"> </w:t>
@@ -5335,386 +5333,7 @@
                             <w:color w:val="262626" w:themeColor="text1" w:themeTint="D9"/>
                             <w:lang w:val="en-US"/>
                           </w:rPr>
-                          <w:t>removeOperator</w:t>
-                        </w:r>
-                        <w:r>
-                          <w:rPr>
-                            <w:color w:val="262626" w:themeColor="text1" w:themeTint="D9"/>
-                            <w:lang w:val="en-US"/>
-                          </w:rPr>
-                          <w:t>(Operator</w:t>
-                        </w:r>
-                        <w:r>
-                          <w:rPr>
-                            <w:color w:val="262626" w:themeColor="text1" w:themeTint="D9"/>
-                            <w:lang w:val="en-US"/>
-                          </w:rPr>
-                          <w:t xml:space="preserve"> o</w:t>
-                        </w:r>
-                        <w:r>
-                          <w:rPr>
-                            <w:color w:val="262626" w:themeColor="text1" w:themeTint="D9"/>
-                            <w:lang w:val="en-US"/>
-                          </w:rPr>
-                          <w:t>perator) { … }</w:t>
-                        </w:r>
-                        <w:r>
-                          <w:rPr>
-                            <w:color w:val="262626" w:themeColor="text1" w:themeTint="D9"/>
-                            <w:lang w:val="en-US"/>
-                          </w:rPr>
-                          <w:br/>
-                        </w:r>
-                        <w:r>
-                          <w:rPr>
-                            <w:b/>
-                            <w:color w:val="C45911" w:themeColor="accent2" w:themeShade="BF"/>
-                            <w:lang w:val="en-US"/>
-                          </w:rPr>
-                          <w:t>public</w:t>
-                        </w:r>
-                        <w:r>
-                          <w:rPr>
-                            <w:color w:val="C45911" w:themeColor="accent2" w:themeShade="BF"/>
-                            <w:lang w:val="en-US"/>
-                          </w:rPr>
-                          <w:t xml:space="preserve"> </w:t>
-                        </w:r>
-                        <w:r>
-                          <w:rPr>
-                            <w:color w:val="262626" w:themeColor="text1" w:themeTint="D9"/>
-                            <w:lang w:val="en-US"/>
-                          </w:rPr>
-                          <w:t>Customer</w:t>
-                        </w:r>
-                        <w:r>
-                          <w:rPr>
-                            <w:color w:val="262626" w:themeColor="text1" w:themeTint="D9"/>
-                            <w:lang w:val="en-US"/>
-                          </w:rPr>
-                          <w:t xml:space="preserve"> </w:t>
-                        </w:r>
-                        <w:r>
-                          <w:rPr>
-                            <w:color w:val="262626" w:themeColor="text1" w:themeTint="D9"/>
-                            <w:lang w:val="en-US"/>
-                          </w:rPr>
-                          <w:t>fetch</w:t>
-                        </w:r>
-                        <w:r>
-                          <w:rPr>
-                            <w:color w:val="262626" w:themeColor="text1" w:themeTint="D9"/>
-                            <w:lang w:val="en-US"/>
-                          </w:rPr>
-                          <w:t>Customer(Customer customer) { … }</w:t>
-                        </w:r>
-                        <w:r>
-                          <w:rPr>
-                            <w:color w:val="262626" w:themeColor="text1" w:themeTint="D9"/>
-                            <w:lang w:val="en-US"/>
-                          </w:rPr>
-                          <w:br/>
-                        </w:r>
-                        <w:r>
-                          <w:rPr>
-                            <w:b/>
-                            <w:color w:val="C45911" w:themeColor="accent2" w:themeShade="BF"/>
-                            <w:lang w:val="en-US"/>
-                          </w:rPr>
-                          <w:t>public</w:t>
-                        </w:r>
-                        <w:r>
-                          <w:rPr>
-                            <w:color w:val="C45911" w:themeColor="accent2" w:themeShade="BF"/>
-                            <w:lang w:val="en-US"/>
-                          </w:rPr>
-                          <w:t xml:space="preserve"> </w:t>
-                        </w:r>
-                        <w:r>
-                          <w:rPr>
-                            <w:color w:val="262626" w:themeColor="text1" w:themeTint="D9"/>
-                            <w:lang w:val="en-US"/>
-                          </w:rPr>
-                          <w:t>Operator</w:t>
-                        </w:r>
-                        <w:r>
-                          <w:rPr>
-                            <w:color w:val="262626" w:themeColor="text1" w:themeTint="D9"/>
-                            <w:lang w:val="en-US"/>
-                          </w:rPr>
-                          <w:t xml:space="preserve"> </w:t>
-                        </w:r>
-                        <w:r>
-                          <w:rPr>
-                            <w:color w:val="262626" w:themeColor="text1" w:themeTint="D9"/>
-                            <w:lang w:val="en-US"/>
-                          </w:rPr>
-                          <w:t>fetchOperator</w:t>
-                        </w:r>
-                        <w:r>
-                          <w:rPr>
-                            <w:color w:val="262626" w:themeColor="text1" w:themeTint="D9"/>
-                            <w:lang w:val="en-US"/>
-                          </w:rPr>
-                          <w:t>(</w:t>
-                        </w:r>
-                        <w:r>
-                          <w:rPr>
-                            <w:color w:val="262626" w:themeColor="text1" w:themeTint="D9"/>
-                            <w:lang w:val="en-US"/>
-                          </w:rPr>
-                          <w:t>Operator</w:t>
-                        </w:r>
-                        <w:r>
-                          <w:rPr>
-                            <w:color w:val="262626" w:themeColor="text1" w:themeTint="D9"/>
-                            <w:lang w:val="en-US"/>
-                          </w:rPr>
-                          <w:t xml:space="preserve"> </w:t>
-                        </w:r>
-                        <w:r>
-                          <w:rPr>
-                            <w:color w:val="262626" w:themeColor="text1" w:themeTint="D9"/>
-                            <w:lang w:val="en-US"/>
-                          </w:rPr>
-                          <w:t>operator</w:t>
-                        </w:r>
-                        <w:r>
-                          <w:rPr>
-                            <w:color w:val="262626" w:themeColor="text1" w:themeTint="D9"/>
-                            <w:lang w:val="en-US"/>
-                          </w:rPr>
-                          <w:t>) { … }</w:t>
-                        </w:r>
-                        <w:r>
-                          <w:rPr>
-                            <w:color w:val="262626" w:themeColor="text1" w:themeTint="D9"/>
-                            <w:lang w:val="en-US"/>
-                          </w:rPr>
-                          <w:br/>
-                        </w:r>
-                        <w:r>
-                          <w:rPr>
-                            <w:b/>
-                            <w:color w:val="C45911" w:themeColor="accent2" w:themeShade="BF"/>
-                            <w:lang w:val="en-US"/>
-                          </w:rPr>
-                          <w:t>public</w:t>
-                        </w:r>
-                        <w:r>
-                          <w:rPr>
-                            <w:color w:val="C45911" w:themeColor="accent2" w:themeShade="BF"/>
-                            <w:lang w:val="en-US"/>
-                          </w:rPr>
-                          <w:t xml:space="preserve"> </w:t>
-                        </w:r>
-                        <w:r>
-                          <w:rPr>
-                            <w:b/>
-                            <w:color w:val="C45911" w:themeColor="accent2" w:themeShade="BF"/>
-                            <w:lang w:val="en-US"/>
-                          </w:rPr>
-                          <w:t>boolean</w:t>
-                        </w:r>
-                        <w:r>
-                          <w:rPr>
-                            <w:color w:val="C45911" w:themeColor="accent2" w:themeShade="BF"/>
-                            <w:lang w:val="en-US"/>
-                          </w:rPr>
-                          <w:t xml:space="preserve"> </w:t>
-                        </w:r>
-                        <w:r>
-                          <w:rPr>
-                            <w:color w:val="262626" w:themeColor="text1" w:themeTint="D9"/>
-                            <w:lang w:val="en-US"/>
-                          </w:rPr>
-                          <w:t>isPresent</w:t>
-                        </w:r>
-                        <w:r>
-                          <w:rPr>
-                            <w:color w:val="262626" w:themeColor="text1" w:themeTint="D9"/>
-                            <w:lang w:val="en-US"/>
-                          </w:rPr>
-                          <w:t>(Customer customer) { … }</w:t>
-                        </w:r>
-                        <w:r>
-                          <w:rPr>
-                            <w:color w:val="262626" w:themeColor="text1" w:themeTint="D9"/>
-                            <w:lang w:val="en-US"/>
-                          </w:rPr>
-                          <w:t xml:space="preserve"> </w:t>
-                        </w:r>
-                        <w:r>
-                          <w:rPr>
-                            <w:color w:val="262626" w:themeColor="text1" w:themeTint="D9"/>
-                            <w:lang w:val="en-US"/>
-                          </w:rPr>
-                          <w:br/>
-                        </w:r>
-                        <w:r>
-                          <w:rPr>
-                            <w:b/>
-                            <w:color w:val="C45911" w:themeColor="accent2" w:themeShade="BF"/>
-                            <w:lang w:val="en-US"/>
-                          </w:rPr>
-                          <w:t>public</w:t>
-                        </w:r>
-                        <w:r>
-                          <w:rPr>
-                            <w:color w:val="C45911" w:themeColor="accent2" w:themeShade="BF"/>
-                            <w:lang w:val="en-US"/>
-                          </w:rPr>
-                          <w:t xml:space="preserve"> </w:t>
-                        </w:r>
-                        <w:r>
-                          <w:rPr>
-                            <w:b/>
-                            <w:color w:val="C45911" w:themeColor="accent2" w:themeShade="BF"/>
-                            <w:lang w:val="en-US"/>
-                          </w:rPr>
-                          <w:t>boolean</w:t>
-                        </w:r>
-                        <w:r>
-                          <w:rPr>
-                            <w:color w:val="C45911" w:themeColor="accent2" w:themeShade="BF"/>
-                            <w:lang w:val="en-US"/>
-                          </w:rPr>
-                          <w:t xml:space="preserve"> </w:t>
-                        </w:r>
-                        <w:r>
-                          <w:rPr>
-                            <w:color w:val="262626" w:themeColor="text1" w:themeTint="D9"/>
-                            <w:lang w:val="en-US"/>
-                          </w:rPr>
-                          <w:t>isPresent(</w:t>
-                        </w:r>
-                        <w:r>
-                          <w:rPr>
-                            <w:color w:val="262626" w:themeColor="text1" w:themeTint="D9"/>
-                            <w:lang w:val="en-US"/>
-                          </w:rPr>
-                          <w:t>Operator</w:t>
-                        </w:r>
-                        <w:r>
-                          <w:rPr>
-                            <w:color w:val="262626" w:themeColor="text1" w:themeTint="D9"/>
-                            <w:lang w:val="en-US"/>
-                          </w:rPr>
-                          <w:t xml:space="preserve"> </w:t>
-                        </w:r>
-                        <w:r>
-                          <w:rPr>
-                            <w:color w:val="262626" w:themeColor="text1" w:themeTint="D9"/>
-                            <w:lang w:val="en-US"/>
-                          </w:rPr>
-                          <w:t>operator)</w:t>
-                        </w:r>
-                        <w:r>
-                          <w:rPr>
-                            <w:color w:val="262626" w:themeColor="text1" w:themeTint="D9"/>
-                            <w:lang w:val="en-US"/>
-                          </w:rPr>
-                          <w:t xml:space="preserve"> { … }</w:t>
-                        </w:r>
-                        <w:r>
-                          <w:rPr>
-                            <w:color w:val="262626" w:themeColor="text1" w:themeTint="D9"/>
-                            <w:lang w:val="en-US"/>
-                          </w:rPr>
-                          <w:t xml:space="preserve"> </w:t>
-                        </w:r>
-                        <w:r>
-                          <w:rPr>
-                            <w:color w:val="262626" w:themeColor="text1" w:themeTint="D9"/>
-                            <w:lang w:val="en-US"/>
-                          </w:rPr>
-                          <w:br/>
-                        </w:r>
-                        <w:r>
-                          <w:rPr>
-                            <w:b/>
-                            <w:color w:val="C45911" w:themeColor="accent2" w:themeShade="BF"/>
-                            <w:lang w:val="en-US"/>
-                          </w:rPr>
-                          <w:t>public</w:t>
-                        </w:r>
-                        <w:r>
-                          <w:rPr>
-                            <w:color w:val="C45911" w:themeColor="accent2" w:themeShade="BF"/>
-                            <w:lang w:val="en-US"/>
-                          </w:rPr>
-                          <w:t xml:space="preserve"> </w:t>
-                        </w:r>
-                        <w:r>
-                          <w:rPr>
-                            <w:color w:val="262626" w:themeColor="text1" w:themeTint="D9"/>
-                            <w:lang w:val="en-US"/>
-                          </w:rPr>
-                          <w:t xml:space="preserve">HashMap&lt;String, Customer&gt; </w:t>
-                        </w:r>
-                        <w:r>
-                          <w:rPr>
-                            <w:color w:val="262626" w:themeColor="text1" w:themeTint="D9"/>
-                            <w:lang w:val="en-US"/>
-                          </w:rPr>
-                          <w:t>getCustomers</w:t>
-                        </w:r>
-                        <w:r>
-                          <w:rPr>
-                            <w:color w:val="262626" w:themeColor="text1" w:themeTint="D9"/>
-                            <w:lang w:val="en-US"/>
-                          </w:rPr>
-                          <w:t>() { … }</w:t>
-                        </w:r>
-                        <w:r>
-                          <w:rPr>
-                            <w:color w:val="262626" w:themeColor="text1" w:themeTint="D9"/>
-                            <w:lang w:val="en-US"/>
-                          </w:rPr>
-                          <w:t xml:space="preserve"> </w:t>
-                        </w:r>
-                        <w:r>
-                          <w:rPr>
-                            <w:color w:val="262626" w:themeColor="text1" w:themeTint="D9"/>
-                            <w:lang w:val="en-US"/>
-                          </w:rPr>
-                          <w:br/>
-                        </w:r>
-                        <w:r>
-                          <w:rPr>
-                            <w:b/>
-                            <w:color w:val="C45911" w:themeColor="accent2" w:themeShade="BF"/>
-                            <w:lang w:val="en-US"/>
-                          </w:rPr>
-                          <w:t>public</w:t>
-                        </w:r>
-                        <w:r>
-                          <w:rPr>
-                            <w:color w:val="C45911" w:themeColor="accent2" w:themeShade="BF"/>
-                            <w:lang w:val="en-US"/>
-                          </w:rPr>
-                          <w:t xml:space="preserve"> </w:t>
-                        </w:r>
-                        <w:r>
-                          <w:rPr>
-                            <w:color w:val="262626" w:themeColor="text1" w:themeTint="D9"/>
-                            <w:lang w:val="en-US"/>
-                          </w:rPr>
-                          <w:t xml:space="preserve">HashMap&lt;String, Operator&gt; </w:t>
-                        </w:r>
-                        <w:r>
-                          <w:rPr>
-                            <w:color w:val="262626" w:themeColor="text1" w:themeTint="D9"/>
-                            <w:lang w:val="en-US"/>
-                          </w:rPr>
-                          <w:t>getOperators</w:t>
-                        </w:r>
-                        <w:r>
-                          <w:rPr>
-                            <w:color w:val="262626" w:themeColor="text1" w:themeTint="D9"/>
-                            <w:lang w:val="en-US"/>
-                          </w:rPr>
-                          <w:t>() { … }</w:t>
+                          <w:t>HashMap&lt;String, Operator&gt; getOperators() { … }</w:t>
                         </w:r>
                         <w:r>
                           <w:rPr>
@@ -5790,6 +5409,10 @@
     <w:p/>
     <w:p>
       <w:r>
+        <w:rPr>
+          <w:noProof/>
+          <w:lang w:eastAsia="it-IT"/>
+        </w:rPr>
         <w:lastRenderedPageBreak/>
         <mc:AlternateContent>
           <mc:Choice Requires="wps">
@@ -5836,18 +5459,12 @@
                               <w:rPr>
                                 <w:b/>
                               </w:rPr>
-                              <w:t xml:space="preserve">Classe </w:t>
+                              <w:t xml:space="preserve">Classe User con un </w:t>
                             </w:r>
                             <w:r>
                               <w:rPr>
                                 <w:b/>
-                              </w:rPr>
-                              <w:t xml:space="preserve">User con un </w:t>
-                            </w:r>
-                            <w:r>
-                              <w:rPr>
-                                <w:b/>
-                                <w:color w:val="C45911" w:themeColor="accent2" w:themeShade="BF"/>
+                                <w:color w:val="ED7D31" w:themeColor="accent2"/>
                               </w:rPr>
                               <w:t xml:space="preserve">enum </w:t>
                             </w:r>
@@ -5940,18 +5557,12 @@
                         <w:rPr>
                           <w:b/>
                         </w:rPr>
-                        <w:t xml:space="preserve">Classe </w:t>
+                        <w:t xml:space="preserve">Classe User con un </w:t>
                       </w:r>
                       <w:r>
                         <w:rPr>
                           <w:b/>
-                        </w:rPr>
-                        <w:t xml:space="preserve">User con un </w:t>
-                      </w:r>
-                      <w:r>
-                        <w:rPr>
-                          <w:b/>
-                          <w:color w:val="C45911" w:themeColor="accent2" w:themeShade="BF"/>
+                          <w:color w:val="ED7D31" w:themeColor="accent2"/>
                         </w:rPr>
                         <w:t xml:space="preserve">enum </w:t>
                       </w:r>
@@ -6018,6 +5629,10 @@
         </mc:AlternateContent>
       </w:r>
       <w:r>
+        <w:rPr>
+          <w:noProof/>
+          <w:lang w:eastAsia="it-IT"/>
+        </w:rPr>
         <mc:AlternateContent>
           <mc:Choice Requires="wps">
             <w:drawing>

</xml_diff>